<commit_message>
Proof of Concept C# Project created and pushed
</commit_message>
<xml_diff>
--- a/Documentation/Game Design Document.docx
+++ b/Documentation/Game Design Document.docx
@@ -4,11 +4,9 @@
   <w:body>
     <w:p>
       <w:pPr>
-        <w:pStyle w:val="Titel"/>
+        <w:pStyle w:val="Title"/>
         <w:jc w:val="center"/>
       </w:pPr>
-      <w:bookmarkStart w:id="0" w:name="_GoBack"/>
-      <w:bookmarkEnd w:id="0"/>
       <w:r>
         <w:t>placeholder</w:t>
       </w:r>
@@ -34,13 +32,179 @@
           <w:sz w:val="32"/>
         </w:rPr>
       </w:pPr>
+    </w:p>
+    <w:p>
+      <w:pPr>
+        <w:jc w:val="center"/>
+        <w:rPr>
+          <w:sz w:val="32"/>
+        </w:rPr>
+      </w:pPr>
+    </w:p>
+    <w:p>
+      <w:pPr>
+        <w:jc w:val="center"/>
+        <w:rPr>
+          <w:sz w:val="32"/>
+        </w:rPr>
+      </w:pPr>
       <w:r>
         <w:rPr>
           <w:sz w:val="32"/>
         </w:rPr>
-        <w:tab/>
+        <w:br w:type="page"/>
       </w:r>
     </w:p>
+    <w:sdt>
+      <w:sdtPr>
+        <w:id w:val="-931047598"/>
+        <w:docPartObj>
+          <w:docPartGallery w:val="Table of Contents"/>
+          <w:docPartUnique/>
+        </w:docPartObj>
+      </w:sdtPr>
+      <w:sdtEndPr>
+        <w:rPr>
+          <w:rFonts w:asciiTheme="minorHAnsi" w:eastAsiaTheme="minorEastAsia" w:hAnsiTheme="minorHAnsi" w:cstheme="minorBidi"/>
+          <w:b/>
+          <w:bCs/>
+          <w:noProof/>
+          <w:color w:val="auto"/>
+          <w:sz w:val="22"/>
+          <w:szCs w:val="22"/>
+          <w:lang w:eastAsia="ja-JP"/>
+        </w:rPr>
+      </w:sdtEndPr>
+      <w:sdtContent>
+        <w:p>
+          <w:pPr>
+            <w:pStyle w:val="TOCHeading"/>
+          </w:pPr>
+          <w:r>
+            <w:t>Table of Contents</w:t>
+          </w:r>
+        </w:p>
+        <w:p>
+          <w:pPr>
+            <w:pStyle w:val="TOC1"/>
+            <w:tabs>
+              <w:tab w:val="right" w:leader="dot" w:pos="9062"/>
+            </w:tabs>
+            <w:rPr>
+              <w:noProof/>
+              <w:lang w:val="nl-NL"/>
+            </w:rPr>
+          </w:pPr>
+          <w:r>
+            <w:rPr>
+              <w:b/>
+              <w:bCs/>
+              <w:noProof/>
+            </w:rPr>
+            <w:fldChar w:fldCharType="begin"/>
+          </w:r>
+          <w:r>
+            <w:rPr>
+              <w:b/>
+              <w:bCs/>
+              <w:noProof/>
+            </w:rPr>
+            <w:instrText xml:space="preserve"> TOC \o "1-3" \h \z \u </w:instrText>
+          </w:r>
+          <w:r>
+            <w:rPr>
+              <w:b/>
+              <w:bCs/>
+              <w:noProof/>
+            </w:rPr>
+            <w:fldChar w:fldCharType="separate"/>
+          </w:r>
+          <w:hyperlink w:anchor="_Toc524352754" w:history="1">
+            <w:r>
+              <w:rPr>
+                <w:rStyle w:val="Hyperlink"/>
+                <w:noProof/>
+              </w:rPr>
+              <w:t>Test</w:t>
+            </w:r>
+            <w:r>
+              <w:rPr>
+                <w:noProof/>
+                <w:webHidden/>
+              </w:rPr>
+              <w:tab/>
+            </w:r>
+            <w:r>
+              <w:rPr>
+                <w:noProof/>
+                <w:webHidden/>
+              </w:rPr>
+              <w:fldChar w:fldCharType="begin"/>
+            </w:r>
+            <w:r>
+              <w:rPr>
+                <w:noProof/>
+                <w:webHidden/>
+              </w:rPr>
+              <w:instrText xml:space="preserve"> PAGEREF _Toc524352754 \h </w:instrText>
+            </w:r>
+            <w:r>
+              <w:rPr>
+                <w:noProof/>
+                <w:webHidden/>
+              </w:rPr>
+            </w:r>
+            <w:r>
+              <w:rPr>
+                <w:noProof/>
+                <w:webHidden/>
+              </w:rPr>
+              <w:fldChar w:fldCharType="separate"/>
+            </w:r>
+            <w:r>
+              <w:rPr>
+                <w:noProof/>
+                <w:webHidden/>
+              </w:rPr>
+              <w:t>2</w:t>
+            </w:r>
+            <w:r>
+              <w:rPr>
+                <w:noProof/>
+                <w:webHidden/>
+              </w:rPr>
+              <w:fldChar w:fldCharType="end"/>
+            </w:r>
+          </w:hyperlink>
+        </w:p>
+        <w:p>
+          <w:r>
+            <w:rPr>
+              <w:b/>
+              <w:bCs/>
+              <w:noProof/>
+            </w:rPr>
+            <w:fldChar w:fldCharType="end"/>
+          </w:r>
+        </w:p>
+      </w:sdtContent>
+    </w:sdt>
+    <w:p>
+      <w:pPr>
+        <w:jc w:val="center"/>
+        <w:rPr>
+          <w:sz w:val="32"/>
+        </w:rPr>
+      </w:pPr>
+    </w:p>
+    <w:p>
+      <w:pPr>
+        <w:pStyle w:val="Heading1"/>
+      </w:pPr>
+      <w:bookmarkStart w:id="0" w:name="_GoBack"/>
+      <w:bookmarkEnd w:id="0"/>
+    </w:p>
+    <w:p/>
     <w:sectPr>
       <w:pgSz w:w="11906" w:h="16838"/>
       <w:pgMar w:top="1417" w:right="1417" w:bottom="1417" w:left="1417" w:header="708" w:footer="708" w:gutter="0"/>
@@ -445,18 +609,18 @@
     <w:lsdException w:name="Hashtag" w:semiHidden="1" w:unhideWhenUsed="1"/>
     <w:lsdException w:name="Unresolved Mention" w:semiHidden="1" w:unhideWhenUsed="1"/>
   </w:latentStyles>
-  <w:style w:type="paragraph" w:default="1" w:styleId="Standaard">
+  <w:style w:type="paragraph" w:default="1" w:styleId="Normal">
     <w:name w:val="Normal"/>
     <w:qFormat/>
     <w:rPr>
       <w:lang w:val="en-US"/>
     </w:rPr>
   </w:style>
-  <w:style w:type="paragraph" w:styleId="Kop1">
+  <w:style w:type="paragraph" w:styleId="Heading1">
     <w:name w:val="heading 1"/>
-    <w:basedOn w:val="Standaard"/>
-    <w:next w:val="Standaard"/>
-    <w:link w:val="Kop1Char"/>
+    <w:basedOn w:val="Normal"/>
+    <w:next w:val="Normal"/>
+    <w:link w:val="Heading1Char"/>
     <w:uiPriority w:val="9"/>
     <w:qFormat/>
     <w:rsid w:val="00266589"/>
@@ -473,11 +637,11 @@
       <w:szCs w:val="32"/>
     </w:rPr>
   </w:style>
-  <w:style w:type="paragraph" w:styleId="Kop2">
+  <w:style w:type="paragraph" w:styleId="Heading2">
     <w:name w:val="heading 2"/>
-    <w:basedOn w:val="Standaard"/>
-    <w:next w:val="Standaard"/>
-    <w:link w:val="Kop2Char"/>
+    <w:basedOn w:val="Normal"/>
+    <w:next w:val="Normal"/>
+    <w:link w:val="Heading2Char"/>
     <w:uiPriority w:val="9"/>
     <w:unhideWhenUsed/>
     <w:qFormat/>
@@ -495,13 +659,13 @@
       <w:szCs w:val="26"/>
     </w:rPr>
   </w:style>
-  <w:style w:type="character" w:default="1" w:styleId="Standaardalinea-lettertype">
+  <w:style w:type="character" w:default="1" w:styleId="DefaultParagraphFont">
     <w:name w:val="Default Paragraph Font"/>
     <w:uiPriority w:val="1"/>
     <w:semiHidden/>
     <w:unhideWhenUsed/>
   </w:style>
-  <w:style w:type="table" w:default="1" w:styleId="Standaardtabel">
+  <w:style w:type="table" w:default="1" w:styleId="TableNormal">
     <w:name w:val="Normal Table"/>
     <w:uiPriority w:val="99"/>
     <w:semiHidden/>
@@ -516,16 +680,16 @@
       </w:tblCellMar>
     </w:tblPr>
   </w:style>
-  <w:style w:type="numbering" w:default="1" w:styleId="Geenlijst">
+  <w:style w:type="numbering" w:default="1" w:styleId="NoList">
     <w:name w:val="No List"/>
     <w:uiPriority w:val="99"/>
     <w:semiHidden/>
     <w:unhideWhenUsed/>
   </w:style>
-  <w:style w:type="character" w:customStyle="1" w:styleId="Kop1Char">
-    <w:name w:val="Kop 1 Char"/>
-    <w:basedOn w:val="Standaardalinea-lettertype"/>
-    <w:link w:val="Kop1"/>
+  <w:style w:type="character" w:customStyle="1" w:styleId="Heading1Char">
+    <w:name w:val="Heading 1 Char"/>
+    <w:basedOn w:val="DefaultParagraphFont"/>
+    <w:link w:val="Heading1"/>
     <w:uiPriority w:val="9"/>
     <w:rsid w:val="00266589"/>
     <w:rPr>
@@ -536,10 +700,10 @@
       <w:lang w:val="en-US"/>
     </w:rPr>
   </w:style>
-  <w:style w:type="character" w:customStyle="1" w:styleId="Kop2Char">
-    <w:name w:val="Kop 2 Char"/>
-    <w:basedOn w:val="Standaardalinea-lettertype"/>
-    <w:link w:val="Kop2"/>
+  <w:style w:type="character" w:customStyle="1" w:styleId="Heading2Char">
+    <w:name w:val="Heading 2 Char"/>
+    <w:basedOn w:val="DefaultParagraphFont"/>
+    <w:link w:val="Heading2"/>
     <w:uiPriority w:val="9"/>
     <w:rsid w:val="00266589"/>
     <w:rPr>
@@ -550,11 +714,11 @@
       <w:lang w:val="en-US"/>
     </w:rPr>
   </w:style>
-  <w:style w:type="paragraph" w:styleId="Titel">
+  <w:style w:type="paragraph" w:styleId="Title">
     <w:name w:val="Title"/>
-    <w:basedOn w:val="Standaard"/>
-    <w:next w:val="Standaard"/>
-    <w:link w:val="TitelChar"/>
+    <w:basedOn w:val="Normal"/>
+    <w:next w:val="Normal"/>
+    <w:link w:val="TitleChar"/>
     <w:uiPriority w:val="10"/>
     <w:qFormat/>
     <w:rsid w:val="00266589"/>
@@ -570,10 +734,10 @@
       <w:szCs w:val="56"/>
     </w:rPr>
   </w:style>
-  <w:style w:type="character" w:customStyle="1" w:styleId="TitelChar">
-    <w:name w:val="Titel Char"/>
-    <w:basedOn w:val="Standaardalinea-lettertype"/>
-    <w:link w:val="Titel"/>
+  <w:style w:type="character" w:customStyle="1" w:styleId="TitleChar">
+    <w:name w:val="Title Char"/>
+    <w:basedOn w:val="DefaultParagraphFont"/>
+    <w:link w:val="Title"/>
     <w:uiPriority w:val="10"/>
     <w:rsid w:val="00266589"/>
     <w:rPr>
@@ -583,6 +747,44 @@
       <w:sz w:val="56"/>
       <w:szCs w:val="56"/>
       <w:lang w:val="en-US"/>
+    </w:rPr>
+  </w:style>
+  <w:style w:type="paragraph" w:styleId="TOCHeading">
+    <w:name w:val="TOC Heading"/>
+    <w:basedOn w:val="Heading1"/>
+    <w:next w:val="Normal"/>
+    <w:uiPriority w:val="39"/>
+    <w:unhideWhenUsed/>
+    <w:qFormat/>
+    <w:rsid w:val="00AE06A3"/>
+    <w:pPr>
+      <w:outlineLvl w:val="9"/>
+    </w:pPr>
+    <w:rPr>
+      <w:lang w:eastAsia="en-US"/>
+    </w:rPr>
+  </w:style>
+  <w:style w:type="paragraph" w:styleId="TOC1">
+    <w:name w:val="toc 1"/>
+    <w:basedOn w:val="Normal"/>
+    <w:next w:val="Normal"/>
+    <w:autoRedefine/>
+    <w:uiPriority w:val="39"/>
+    <w:unhideWhenUsed/>
+    <w:rsid w:val="00AE06A3"/>
+    <w:pPr>
+      <w:spacing w:after="100"/>
+    </w:pPr>
+  </w:style>
+  <w:style w:type="character" w:styleId="Hyperlink">
+    <w:name w:val="Hyperlink"/>
+    <w:basedOn w:val="DefaultParagraphFont"/>
+    <w:uiPriority w:val="99"/>
+    <w:unhideWhenUsed/>
+    <w:rsid w:val="00AE06A3"/>
+    <w:rPr>
+      <w:color w:val="0563C1" w:themeColor="hyperlink"/>
+      <w:u w:val="single"/>
     </w:rPr>
   </w:style>
 </w:styles>
@@ -881,4 +1083,16 @@
     </a:ext>
   </a:extLst>
 </a:theme>
+</file>
+
+<file path=customXml/item1.xml><?xml version="1.0" encoding="utf-8"?>
+<b:Sources xmlns:b="http://schemas.openxmlformats.org/officeDocument/2006/bibliography" xmlns="http://schemas.openxmlformats.org/officeDocument/2006/bibliography" SelectedStyle="\APASixthEditionOfficeOnline.xsl" StyleName="APA" Version="6"/>
+</file>
+
+<file path=customXml/itemProps1.xml><?xml version="1.0" encoding="utf-8"?>
+<ds:datastoreItem xmlns:ds="http://schemas.openxmlformats.org/officeDocument/2006/customXml" ds:itemID="{76F8CEF5-87B2-49A9-A333-EB7FB3824B76}">
+  <ds:schemaRefs>
+    <ds:schemaRef ds:uri="http://schemas.openxmlformats.org/officeDocument/2006/bibliography"/>
+  </ds:schemaRefs>
+</ds:datastoreItem>
 </file>
</xml_diff>

<commit_message>
Epics document added, GDD updated and main.cpp cleared
</commit_message>
<xml_diff>
--- a/Documentation/Game Design Document.docx
+++ b/Documentation/Game Design Document.docx
@@ -4,11 +4,11 @@
   <w:body>
     <w:p>
       <w:pPr>
-        <w:pStyle w:val="Title"/>
+        <w:pStyle w:val="Titel"/>
         <w:jc w:val="center"/>
       </w:pPr>
       <w:r>
-        <w:t>placeholder</w:t>
+        <w:t>Dungeon Escape</w:t>
       </w:r>
     </w:p>
     <w:p>
@@ -57,6 +57,13 @@
     </w:p>
     <w:sdt>
       <w:sdtPr>
+        <w:rPr>
+          <w:rFonts w:asciiTheme="minorHAnsi" w:eastAsiaTheme="minorEastAsia" w:hAnsiTheme="minorHAnsi" w:cstheme="minorBidi"/>
+          <w:color w:val="auto"/>
+          <w:sz w:val="22"/>
+          <w:szCs w:val="22"/>
+          <w:lang w:eastAsia="ja-JP"/>
+        </w:rPr>
         <w:id w:val="-931047598"/>
         <w:docPartObj>
           <w:docPartGallery w:val="Table of Contents"/>
@@ -65,20 +72,15 @@
       </w:sdtPr>
       <w:sdtEndPr>
         <w:rPr>
-          <w:rFonts w:asciiTheme="minorHAnsi" w:eastAsiaTheme="minorEastAsia" w:hAnsiTheme="minorHAnsi" w:cstheme="minorBidi"/>
           <w:b/>
           <w:bCs/>
           <w:noProof/>
-          <w:color w:val="auto"/>
-          <w:sz w:val="22"/>
-          <w:szCs w:val="22"/>
-          <w:lang w:eastAsia="ja-JP"/>
         </w:rPr>
       </w:sdtEndPr>
       <w:sdtContent>
         <w:p>
           <w:pPr>
-            <w:pStyle w:val="TOCHeading"/>
+            <w:pStyle w:val="Kopvaninhoudsopgave"/>
           </w:pPr>
           <w:r>
             <w:t>Table of Contents</w:t>
@@ -86,8 +88,9 @@
         </w:p>
         <w:p>
           <w:pPr>
-            <w:pStyle w:val="TOC1"/>
+            <w:pStyle w:val="Inhopg2"/>
             <w:tabs>
+              <w:tab w:val="left" w:pos="660"/>
               <w:tab w:val="right" w:leader="dot" w:pos="9062"/>
             </w:tabs>
             <w:rPr>
@@ -119,23 +122,37 @@
             </w:rPr>
             <w:fldChar w:fldCharType="separate"/>
           </w:r>
-          <w:hyperlink w:anchor="_Toc524352754" w:history="1">
+          <w:hyperlink w:anchor="_Toc524440314" w:history="1">
             <w:r>
               <w:rPr>
                 <w:rStyle w:val="Hyperlink"/>
                 <w:noProof/>
               </w:rPr>
-              <w:t>Test</w:t>
-            </w:r>
-            <w:r>
-              <w:rPr>
-                <w:noProof/>
-                <w:webHidden/>
+              <w:t>1.</w:t>
+            </w:r>
+            <w:r>
+              <w:rPr>
+                <w:noProof/>
+                <w:lang w:val="nl-NL"/>
               </w:rPr>
               <w:tab/>
             </w:r>
             <w:r>
               <w:rPr>
+                <w:rStyle w:val="Hyperlink"/>
+                <w:noProof/>
+              </w:rPr>
+              <w:t>Gameplay</w:t>
+            </w:r>
+            <w:r>
+              <w:rPr>
+                <w:noProof/>
+                <w:webHidden/>
+              </w:rPr>
+              <w:tab/>
+            </w:r>
+            <w:r>
+              <w:rPr>
                 <w:noProof/>
                 <w:webHidden/>
               </w:rPr>
@@ -146,7 +163,7 @@
                 <w:noProof/>
                 <w:webHidden/>
               </w:rPr>
-              <w:instrText xml:space="preserve"> PAGEREF _Toc524352754 \h </w:instrText>
+              <w:instrText xml:space="preserve"> PAGEREF _Toc524440314 \h </w:instrText>
             </w:r>
             <w:r>
               <w:rPr>
@@ -166,7 +183,7 @@
                 <w:noProof/>
                 <w:webHidden/>
               </w:rPr>
-              <w:t>2</w:t>
+              <w:t>3</w:t>
             </w:r>
             <w:r>
               <w:rPr>
@@ -178,6 +195,640 @@
           </w:hyperlink>
         </w:p>
         <w:p>
+          <w:pPr>
+            <w:pStyle w:val="Inhopg2"/>
+            <w:tabs>
+              <w:tab w:val="left" w:pos="660"/>
+              <w:tab w:val="right" w:leader="dot" w:pos="9062"/>
+            </w:tabs>
+            <w:rPr>
+              <w:noProof/>
+              <w:lang w:val="nl-NL"/>
+            </w:rPr>
+          </w:pPr>
+          <w:hyperlink w:anchor="_Toc524440315" w:history="1">
+            <w:r>
+              <w:rPr>
+                <w:rStyle w:val="Hyperlink"/>
+                <w:noProof/>
+              </w:rPr>
+              <w:t>2.</w:t>
+            </w:r>
+            <w:r>
+              <w:rPr>
+                <w:noProof/>
+                <w:lang w:val="nl-NL"/>
+              </w:rPr>
+              <w:tab/>
+            </w:r>
+            <w:r>
+              <w:rPr>
+                <w:rStyle w:val="Hyperlink"/>
+                <w:noProof/>
+              </w:rPr>
+              <w:t>Setting</w:t>
+            </w:r>
+            <w:r>
+              <w:rPr>
+                <w:noProof/>
+                <w:webHidden/>
+              </w:rPr>
+              <w:tab/>
+            </w:r>
+            <w:r>
+              <w:rPr>
+                <w:noProof/>
+                <w:webHidden/>
+              </w:rPr>
+              <w:fldChar w:fldCharType="begin"/>
+            </w:r>
+            <w:r>
+              <w:rPr>
+                <w:noProof/>
+                <w:webHidden/>
+              </w:rPr>
+              <w:instrText xml:space="preserve"> PAGEREF _Toc524440315 \h </w:instrText>
+            </w:r>
+            <w:r>
+              <w:rPr>
+                <w:noProof/>
+                <w:webHidden/>
+              </w:rPr>
+            </w:r>
+            <w:r>
+              <w:rPr>
+                <w:noProof/>
+                <w:webHidden/>
+              </w:rPr>
+              <w:fldChar w:fldCharType="separate"/>
+            </w:r>
+            <w:r>
+              <w:rPr>
+                <w:noProof/>
+                <w:webHidden/>
+              </w:rPr>
+              <w:t>3</w:t>
+            </w:r>
+            <w:r>
+              <w:rPr>
+                <w:noProof/>
+                <w:webHidden/>
+              </w:rPr>
+              <w:fldChar w:fldCharType="end"/>
+            </w:r>
+          </w:hyperlink>
+        </w:p>
+        <w:p>
+          <w:pPr>
+            <w:pStyle w:val="Inhopg3"/>
+            <w:tabs>
+              <w:tab w:val="right" w:leader="dot" w:pos="9062"/>
+            </w:tabs>
+            <w:rPr>
+              <w:noProof/>
+              <w:lang w:val="nl-NL"/>
+            </w:rPr>
+          </w:pPr>
+          <w:hyperlink w:anchor="_Toc524440316" w:history="1">
+            <w:r>
+              <w:rPr>
+                <w:rStyle w:val="Hyperlink"/>
+                <w:noProof/>
+              </w:rPr>
+              <w:t>Environment</w:t>
+            </w:r>
+            <w:r>
+              <w:rPr>
+                <w:noProof/>
+                <w:webHidden/>
+              </w:rPr>
+              <w:tab/>
+            </w:r>
+            <w:r>
+              <w:rPr>
+                <w:noProof/>
+                <w:webHidden/>
+              </w:rPr>
+              <w:fldChar w:fldCharType="begin"/>
+            </w:r>
+            <w:r>
+              <w:rPr>
+                <w:noProof/>
+                <w:webHidden/>
+              </w:rPr>
+              <w:instrText xml:space="preserve"> PAGEREF _Toc524440316 \h </w:instrText>
+            </w:r>
+            <w:r>
+              <w:rPr>
+                <w:noProof/>
+                <w:webHidden/>
+              </w:rPr>
+            </w:r>
+            <w:r>
+              <w:rPr>
+                <w:noProof/>
+                <w:webHidden/>
+              </w:rPr>
+              <w:fldChar w:fldCharType="separate"/>
+            </w:r>
+            <w:r>
+              <w:rPr>
+                <w:noProof/>
+                <w:webHidden/>
+              </w:rPr>
+              <w:t>3</w:t>
+            </w:r>
+            <w:r>
+              <w:rPr>
+                <w:noProof/>
+                <w:webHidden/>
+              </w:rPr>
+              <w:fldChar w:fldCharType="end"/>
+            </w:r>
+          </w:hyperlink>
+        </w:p>
+        <w:p>
+          <w:pPr>
+            <w:pStyle w:val="Inhopg3"/>
+            <w:tabs>
+              <w:tab w:val="right" w:leader="dot" w:pos="9062"/>
+            </w:tabs>
+            <w:rPr>
+              <w:noProof/>
+              <w:lang w:val="nl-NL"/>
+            </w:rPr>
+          </w:pPr>
+          <w:hyperlink w:anchor="_Toc524440317" w:history="1">
+            <w:r>
+              <w:rPr>
+                <w:rStyle w:val="Hyperlink"/>
+                <w:noProof/>
+              </w:rPr>
+              <w:t>Room types</w:t>
+            </w:r>
+            <w:r>
+              <w:rPr>
+                <w:noProof/>
+                <w:webHidden/>
+              </w:rPr>
+              <w:tab/>
+            </w:r>
+            <w:r>
+              <w:rPr>
+                <w:noProof/>
+                <w:webHidden/>
+              </w:rPr>
+              <w:fldChar w:fldCharType="begin"/>
+            </w:r>
+            <w:r>
+              <w:rPr>
+                <w:noProof/>
+                <w:webHidden/>
+              </w:rPr>
+              <w:instrText xml:space="preserve"> PAGEREF _Toc524440317 \h </w:instrText>
+            </w:r>
+            <w:r>
+              <w:rPr>
+                <w:noProof/>
+                <w:webHidden/>
+              </w:rPr>
+            </w:r>
+            <w:r>
+              <w:rPr>
+                <w:noProof/>
+                <w:webHidden/>
+              </w:rPr>
+              <w:fldChar w:fldCharType="separate"/>
+            </w:r>
+            <w:r>
+              <w:rPr>
+                <w:noProof/>
+                <w:webHidden/>
+              </w:rPr>
+              <w:t>3</w:t>
+            </w:r>
+            <w:r>
+              <w:rPr>
+                <w:noProof/>
+                <w:webHidden/>
+              </w:rPr>
+              <w:fldChar w:fldCharType="end"/>
+            </w:r>
+          </w:hyperlink>
+        </w:p>
+        <w:p>
+          <w:pPr>
+            <w:pStyle w:val="Inhopg3"/>
+            <w:tabs>
+              <w:tab w:val="right" w:leader="dot" w:pos="9062"/>
+            </w:tabs>
+            <w:rPr>
+              <w:noProof/>
+              <w:lang w:val="nl-NL"/>
+            </w:rPr>
+          </w:pPr>
+          <w:hyperlink w:anchor="_Toc524440318" w:history="1">
+            <w:r>
+              <w:rPr>
+                <w:rStyle w:val="Hyperlink"/>
+                <w:noProof/>
+              </w:rPr>
+              <w:t>Secrets</w:t>
+            </w:r>
+            <w:r>
+              <w:rPr>
+                <w:noProof/>
+                <w:webHidden/>
+              </w:rPr>
+              <w:tab/>
+            </w:r>
+            <w:r>
+              <w:rPr>
+                <w:noProof/>
+                <w:webHidden/>
+              </w:rPr>
+              <w:fldChar w:fldCharType="begin"/>
+            </w:r>
+            <w:r>
+              <w:rPr>
+                <w:noProof/>
+                <w:webHidden/>
+              </w:rPr>
+              <w:instrText xml:space="preserve"> PAGEREF _Toc524440318 \h </w:instrText>
+            </w:r>
+            <w:r>
+              <w:rPr>
+                <w:noProof/>
+                <w:webHidden/>
+              </w:rPr>
+            </w:r>
+            <w:r>
+              <w:rPr>
+                <w:noProof/>
+                <w:webHidden/>
+              </w:rPr>
+              <w:fldChar w:fldCharType="separate"/>
+            </w:r>
+            <w:r>
+              <w:rPr>
+                <w:noProof/>
+                <w:webHidden/>
+              </w:rPr>
+              <w:t>3</w:t>
+            </w:r>
+            <w:r>
+              <w:rPr>
+                <w:noProof/>
+                <w:webHidden/>
+              </w:rPr>
+              <w:fldChar w:fldCharType="end"/>
+            </w:r>
+          </w:hyperlink>
+        </w:p>
+        <w:p>
+          <w:pPr>
+            <w:pStyle w:val="Inhopg2"/>
+            <w:tabs>
+              <w:tab w:val="left" w:pos="660"/>
+              <w:tab w:val="right" w:leader="dot" w:pos="9062"/>
+            </w:tabs>
+            <w:rPr>
+              <w:noProof/>
+              <w:lang w:val="nl-NL"/>
+            </w:rPr>
+          </w:pPr>
+          <w:hyperlink w:anchor="_Toc524440319" w:history="1">
+            <w:r>
+              <w:rPr>
+                <w:rStyle w:val="Hyperlink"/>
+                <w:noProof/>
+              </w:rPr>
+              <w:t>3.</w:t>
+            </w:r>
+            <w:r>
+              <w:rPr>
+                <w:noProof/>
+                <w:lang w:val="nl-NL"/>
+              </w:rPr>
+              <w:tab/>
+            </w:r>
+            <w:r>
+              <w:rPr>
+                <w:rStyle w:val="Hyperlink"/>
+                <w:noProof/>
+              </w:rPr>
+              <w:t>Genre’s</w:t>
+            </w:r>
+            <w:r>
+              <w:rPr>
+                <w:noProof/>
+                <w:webHidden/>
+              </w:rPr>
+              <w:tab/>
+            </w:r>
+            <w:r>
+              <w:rPr>
+                <w:noProof/>
+                <w:webHidden/>
+              </w:rPr>
+              <w:fldChar w:fldCharType="begin"/>
+            </w:r>
+            <w:r>
+              <w:rPr>
+                <w:noProof/>
+                <w:webHidden/>
+              </w:rPr>
+              <w:instrText xml:space="preserve"> PAGEREF _Toc524440319 \h </w:instrText>
+            </w:r>
+            <w:r>
+              <w:rPr>
+                <w:noProof/>
+                <w:webHidden/>
+              </w:rPr>
+            </w:r>
+            <w:r>
+              <w:rPr>
+                <w:noProof/>
+                <w:webHidden/>
+              </w:rPr>
+              <w:fldChar w:fldCharType="separate"/>
+            </w:r>
+            <w:r>
+              <w:rPr>
+                <w:noProof/>
+                <w:webHidden/>
+              </w:rPr>
+              <w:t>4</w:t>
+            </w:r>
+            <w:r>
+              <w:rPr>
+                <w:noProof/>
+                <w:webHidden/>
+              </w:rPr>
+              <w:fldChar w:fldCharType="end"/>
+            </w:r>
+          </w:hyperlink>
+        </w:p>
+        <w:p>
+          <w:pPr>
+            <w:pStyle w:val="Inhopg2"/>
+            <w:tabs>
+              <w:tab w:val="left" w:pos="660"/>
+              <w:tab w:val="right" w:leader="dot" w:pos="9062"/>
+            </w:tabs>
+            <w:rPr>
+              <w:noProof/>
+              <w:lang w:val="nl-NL"/>
+            </w:rPr>
+          </w:pPr>
+          <w:hyperlink w:anchor="_Toc524440320" w:history="1">
+            <w:r>
+              <w:rPr>
+                <w:rStyle w:val="Hyperlink"/>
+                <w:noProof/>
+              </w:rPr>
+              <w:t>4.</w:t>
+            </w:r>
+            <w:r>
+              <w:rPr>
+                <w:noProof/>
+                <w:lang w:val="nl-NL"/>
+              </w:rPr>
+              <w:tab/>
+            </w:r>
+            <w:r>
+              <w:rPr>
+                <w:rStyle w:val="Hyperlink"/>
+                <w:noProof/>
+              </w:rPr>
+              <w:t>Target Audience</w:t>
+            </w:r>
+            <w:r>
+              <w:rPr>
+                <w:noProof/>
+                <w:webHidden/>
+              </w:rPr>
+              <w:tab/>
+            </w:r>
+            <w:r>
+              <w:rPr>
+                <w:noProof/>
+                <w:webHidden/>
+              </w:rPr>
+              <w:fldChar w:fldCharType="begin"/>
+            </w:r>
+            <w:r>
+              <w:rPr>
+                <w:noProof/>
+                <w:webHidden/>
+              </w:rPr>
+              <w:instrText xml:space="preserve"> PAGEREF _Toc524440320 \h </w:instrText>
+            </w:r>
+            <w:r>
+              <w:rPr>
+                <w:noProof/>
+                <w:webHidden/>
+              </w:rPr>
+            </w:r>
+            <w:r>
+              <w:rPr>
+                <w:noProof/>
+                <w:webHidden/>
+              </w:rPr>
+              <w:fldChar w:fldCharType="separate"/>
+            </w:r>
+            <w:r>
+              <w:rPr>
+                <w:noProof/>
+                <w:webHidden/>
+              </w:rPr>
+              <w:t>4</w:t>
+            </w:r>
+            <w:r>
+              <w:rPr>
+                <w:noProof/>
+                <w:webHidden/>
+              </w:rPr>
+              <w:fldChar w:fldCharType="end"/>
+            </w:r>
+          </w:hyperlink>
+        </w:p>
+        <w:p>
+          <w:pPr>
+            <w:pStyle w:val="Inhopg2"/>
+            <w:tabs>
+              <w:tab w:val="left" w:pos="660"/>
+              <w:tab w:val="right" w:leader="dot" w:pos="9062"/>
+            </w:tabs>
+            <w:rPr>
+              <w:noProof/>
+              <w:lang w:val="nl-NL"/>
+            </w:rPr>
+          </w:pPr>
+          <w:hyperlink w:anchor="_Toc524440321" w:history="1">
+            <w:r>
+              <w:rPr>
+                <w:rStyle w:val="Hyperlink"/>
+                <w:noProof/>
+              </w:rPr>
+              <w:t>5.</w:t>
+            </w:r>
+            <w:r>
+              <w:rPr>
+                <w:noProof/>
+                <w:lang w:val="nl-NL"/>
+              </w:rPr>
+              <w:tab/>
+            </w:r>
+            <w:r>
+              <w:rPr>
+                <w:rStyle w:val="Hyperlink"/>
+                <w:noProof/>
+              </w:rPr>
+              <w:t>Selling Points</w:t>
+            </w:r>
+            <w:r>
+              <w:rPr>
+                <w:noProof/>
+                <w:webHidden/>
+              </w:rPr>
+              <w:tab/>
+            </w:r>
+            <w:r>
+              <w:rPr>
+                <w:noProof/>
+                <w:webHidden/>
+              </w:rPr>
+              <w:fldChar w:fldCharType="begin"/>
+            </w:r>
+            <w:r>
+              <w:rPr>
+                <w:noProof/>
+                <w:webHidden/>
+              </w:rPr>
+              <w:instrText xml:space="preserve"> PAGEREF _Toc524440321 \h </w:instrText>
+            </w:r>
+            <w:r>
+              <w:rPr>
+                <w:noProof/>
+                <w:webHidden/>
+              </w:rPr>
+            </w:r>
+            <w:r>
+              <w:rPr>
+                <w:noProof/>
+                <w:webHidden/>
+              </w:rPr>
+              <w:fldChar w:fldCharType="separate"/>
+            </w:r>
+            <w:r>
+              <w:rPr>
+                <w:noProof/>
+                <w:webHidden/>
+              </w:rPr>
+              <w:t>4</w:t>
+            </w:r>
+            <w:r>
+              <w:rPr>
+                <w:noProof/>
+                <w:webHidden/>
+              </w:rPr>
+              <w:fldChar w:fldCharType="end"/>
+            </w:r>
+          </w:hyperlink>
+        </w:p>
+        <w:p>
+          <w:pPr>
+            <w:pStyle w:val="Inhopg2"/>
+            <w:tabs>
+              <w:tab w:val="left" w:pos="660"/>
+              <w:tab w:val="right" w:leader="dot" w:pos="9062"/>
+            </w:tabs>
+            <w:rPr>
+              <w:noProof/>
+              <w:lang w:val="nl-NL"/>
+            </w:rPr>
+          </w:pPr>
+          <w:hyperlink w:anchor="_Toc524440322" w:history="1">
+            <w:r>
+              <w:rPr>
+                <w:rStyle w:val="Hyperlink"/>
+                <w:noProof/>
+              </w:rPr>
+              <w:t>6.</w:t>
+            </w:r>
+            <w:r>
+              <w:rPr>
+                <w:noProof/>
+                <w:lang w:val="nl-NL"/>
+              </w:rPr>
+              <w:tab/>
+            </w:r>
+            <w:r>
+              <w:rPr>
+                <w:rStyle w:val="Hyperlink"/>
+                <w:noProof/>
+              </w:rPr>
+              <w:t>Technology</w:t>
+            </w:r>
+            <w:r>
+              <w:rPr>
+                <w:noProof/>
+                <w:webHidden/>
+              </w:rPr>
+              <w:tab/>
+            </w:r>
+            <w:r>
+              <w:rPr>
+                <w:noProof/>
+                <w:webHidden/>
+              </w:rPr>
+              <w:fldChar w:fldCharType="begin"/>
+            </w:r>
+            <w:r>
+              <w:rPr>
+                <w:noProof/>
+                <w:webHidden/>
+              </w:rPr>
+              <w:instrText xml:space="preserve"> PAGEREF _Toc524440322 \h </w:instrText>
+            </w:r>
+            <w:r>
+              <w:rPr>
+                <w:noProof/>
+                <w:webHidden/>
+              </w:rPr>
+            </w:r>
+            <w:r>
+              <w:rPr>
+                <w:noProof/>
+                <w:webHidden/>
+              </w:rPr>
+              <w:fldChar w:fldCharType="separate"/>
+            </w:r>
+            <w:r>
+              <w:rPr>
+                <w:noProof/>
+                <w:webHidden/>
+              </w:rPr>
+              <w:t>4</w:t>
+            </w:r>
+            <w:r>
+              <w:rPr>
+                <w:noProof/>
+                <w:webHidden/>
+              </w:rPr>
+              <w:fldChar w:fldCharType="end"/>
+            </w:r>
+          </w:hyperlink>
+        </w:p>
+        <w:p>
+          <w:pPr>
+            <w:rPr>
+              <w:b/>
+              <w:bCs/>
+              <w:noProof/>
+            </w:rPr>
+          </w:pPr>
           <w:r>
             <w:rPr>
               <w:b/>
@@ -189,22 +840,371 @@
         </w:p>
       </w:sdtContent>
     </w:sdt>
-    <w:p>
-      <w:pPr>
-        <w:jc w:val="center"/>
-        <w:rPr>
-          <w:sz w:val="32"/>
-        </w:rPr>
-      </w:pPr>
-    </w:p>
-    <w:p>
-      <w:pPr>
-        <w:pStyle w:val="Heading1"/>
-      </w:pPr>
-      <w:bookmarkStart w:id="0" w:name="_GoBack"/>
+    <w:p/>
+    <w:p>
+      <w:r>
+        <w:br w:type="page"/>
+      </w:r>
+    </w:p>
+    <w:p>
+      <w:pPr>
+        <w:pStyle w:val="Kop2"/>
+        <w:numPr>
+          <w:ilvl w:val="0"/>
+          <w:numId w:val="4"/>
+        </w:numPr>
+      </w:pPr>
+      <w:bookmarkStart w:id="0" w:name="_Toc524440314"/>
+      <w:r>
+        <w:lastRenderedPageBreak/>
+        <w:t>Gameplay</w:t>
+      </w:r>
       <w:bookmarkEnd w:id="0"/>
     </w:p>
+    <w:p>
+      <w:r>
+        <w:t xml:space="preserve"> The game contains a fixed amount randomly generated “rooms”, the amount of rooms is based on the difficulty you choose when starting a game.</w:t>
+      </w:r>
+      <w:r>
+        <w:t xml:space="preserve"> Each room contains multiple doors (3 to 5 each), there are also possible enemies in the rooms which attack you when entering their room. There is also a chance to obtain a key for the correct door, if there is none, there are puzzles or hidden “spots” which indicate the correct door that you can go through. Trying a door increments your step count with 1. The goal is to reach the exit in the shortest amount of steps. If an enemy was able to kill you, you gain a step and get teleported back to the previous room. The enemy will disappear from the room you died in. </w:t>
+      </w:r>
+    </w:p>
     <w:p/>
+    <w:p>
+      <w:pPr>
+        <w:pStyle w:val="Kop2"/>
+        <w:numPr>
+          <w:ilvl w:val="0"/>
+          <w:numId w:val="4"/>
+        </w:numPr>
+      </w:pPr>
+      <w:bookmarkStart w:id="1" w:name="_Toc524440315"/>
+      <w:r>
+        <w:t>Setting</w:t>
+      </w:r>
+      <w:bookmarkEnd w:id="1"/>
+    </w:p>
+    <w:p>
+      <w:pPr>
+        <w:pStyle w:val="Kop3"/>
+        <w:ind w:firstLine="630"/>
+      </w:pPr>
+      <w:bookmarkStart w:id="2" w:name="_Toc524440316"/>
+      <w:r>
+        <w:t>Environment</w:t>
+      </w:r>
+      <w:bookmarkEnd w:id="2"/>
+    </w:p>
+    <w:p>
+      <w:pPr>
+        <w:ind w:firstLine="708"/>
+      </w:pPr>
+      <w:r>
+        <w:t>The setting of the game is a cave-like environment, but with human alteration to it.</w:t>
+      </w:r>
+    </w:p>
+    <w:p>
+      <w:pPr>
+        <w:pStyle w:val="Kop3"/>
+        <w:ind w:firstLine="708"/>
+      </w:pPr>
+      <w:bookmarkStart w:id="3" w:name="_Toc524440317"/>
+      <w:r>
+        <w:t>Room types</w:t>
+      </w:r>
+      <w:bookmarkEnd w:id="3"/>
+    </w:p>
+    <w:p>
+      <w:pPr>
+        <w:ind w:left="708"/>
+      </w:pPr>
+      <w:r>
+        <w:t>The possible room types in the dungeon are:</w:t>
+      </w:r>
+    </w:p>
+    <w:p>
+      <w:pPr>
+        <w:pStyle w:val="Lijstalinea"/>
+        <w:numPr>
+          <w:ilvl w:val="0"/>
+          <w:numId w:val="2"/>
+        </w:numPr>
+      </w:pPr>
+      <w:r>
+        <w:t>Mine</w:t>
+      </w:r>
+    </w:p>
+    <w:p>
+      <w:pPr>
+        <w:ind w:left="1416"/>
+      </w:pPr>
+      <w:r>
+        <w:t>The mine could contain a minecart with a clue to the next part of the puzzle or the door directly.</w:t>
+      </w:r>
+    </w:p>
+    <w:p>
+      <w:pPr>
+        <w:pStyle w:val="Lijstalinea"/>
+        <w:numPr>
+          <w:ilvl w:val="0"/>
+          <w:numId w:val="2"/>
+        </w:numPr>
+      </w:pPr>
+      <w:r>
+        <w:t>Library</w:t>
+      </w:r>
+    </w:p>
+    <w:p>
+      <w:pPr>
+        <w:ind w:left="1416"/>
+      </w:pPr>
+      <w:r>
+        <w:t>Here you can find bookshelves with some books with extra puzzles that also could help you to the correct door besides the main puzzle which you get with entering the room.</w:t>
+      </w:r>
+    </w:p>
+    <w:p>
+      <w:pPr>
+        <w:pStyle w:val="Lijstalinea"/>
+        <w:numPr>
+          <w:ilvl w:val="0"/>
+          <w:numId w:val="2"/>
+        </w:numPr>
+      </w:pPr>
+      <w:r>
+        <w:t>Treasure room</w:t>
+      </w:r>
+    </w:p>
+    <w:p>
+      <w:pPr>
+        <w:pStyle w:val="Lijstalinea"/>
+        <w:ind w:left="1428"/>
+      </w:pPr>
+      <w:r>
+        <w:t>You are able to find a key to the correct door here or an item to remove one step from the counter. Sometimes even both are found here.</w:t>
+      </w:r>
+    </w:p>
+    <w:p>
+      <w:pPr>
+        <w:pStyle w:val="Lijstalinea"/>
+        <w:numPr>
+          <w:ilvl w:val="0"/>
+          <w:numId w:val="2"/>
+        </w:numPr>
+      </w:pPr>
+      <w:r>
+        <w:t>Hallway</w:t>
+      </w:r>
+    </w:p>
+    <w:p>
+      <w:pPr>
+        <w:pStyle w:val="Lijstalinea"/>
+        <w:ind w:left="1428"/>
+      </w:pPr>
+      <w:r>
+        <w:t>These are just environmental additions which has no further use but give the feel of a cave/dungeon. Passing through one doesn’t increment the step counter, it doesn’t exactly count as a room, so there is 1 more area to the fixed count of your difficulty.</w:t>
+      </w:r>
+    </w:p>
+    <w:p>
+      <w:pPr>
+        <w:pStyle w:val="Lijstalinea"/>
+        <w:numPr>
+          <w:ilvl w:val="0"/>
+          <w:numId w:val="2"/>
+        </w:numPr>
+      </w:pPr>
+      <w:r>
+        <w:t>Empty</w:t>
+      </w:r>
+    </w:p>
+    <w:p>
+      <w:pPr>
+        <w:ind w:left="1416"/>
+      </w:pPr>
+      <w:r>
+        <w:t>The empty room is not entirely empty, as there is a possibility for a chest to appear or puzzle. Usually are these direct and easy to pass.</w:t>
+      </w:r>
+    </w:p>
+    <w:p>
+      <w:pPr>
+        <w:ind w:left="708"/>
+      </w:pPr>
+      <w:r>
+        <w:t>All of the rooms are abandoned.</w:t>
+      </w:r>
+    </w:p>
+    <w:p>
+      <w:pPr>
+        <w:pStyle w:val="Kop3"/>
+        <w:ind w:firstLine="708"/>
+      </w:pPr>
+      <w:bookmarkStart w:id="4" w:name="_Toc524440318"/>
+      <w:r>
+        <w:t>Secrets</w:t>
+      </w:r>
+      <w:bookmarkEnd w:id="4"/>
+    </w:p>
+    <w:p>
+      <w:pPr>
+        <w:ind w:left="708"/>
+      </w:pPr>
+      <w:r>
+        <w:t>The secrets in room help you to the correct door. These can be found in the environment,</w:t>
+      </w:r>
+    </w:p>
+    <w:p>
+      <w:pPr>
+        <w:ind w:left="708"/>
+      </w:pPr>
+      <w:r>
+        <w:t>such as arrows, or numbers.</w:t>
+      </w:r>
+      <w:r>
+        <w:t xml:space="preserve"> There is also a possibility of puzzle’s appearing which solved indicates the correct door.</w:t>
+      </w:r>
+      <w:r>
+        <w:t xml:space="preserve"> The puzzle usually give away the correct door through obfuscated text which the player can decipher.</w:t>
+      </w:r>
+    </w:p>
+    <w:p/>
+    <w:p>
+      <w:pPr>
+        <w:pStyle w:val="Kop2"/>
+        <w:numPr>
+          <w:ilvl w:val="0"/>
+          <w:numId w:val="4"/>
+        </w:numPr>
+      </w:pPr>
+      <w:bookmarkStart w:id="5" w:name="_Toc524440319"/>
+      <w:r>
+        <w:lastRenderedPageBreak/>
+        <w:t>Genre’s</w:t>
+      </w:r>
+      <w:bookmarkEnd w:id="5"/>
+    </w:p>
+    <w:p>
+      <w:pPr>
+        <w:pStyle w:val="Lijstalinea"/>
+        <w:numPr>
+          <w:ilvl w:val="0"/>
+          <w:numId w:val="3"/>
+        </w:numPr>
+      </w:pPr>
+      <w:r>
+        <w:t>Exploration</w:t>
+      </w:r>
+    </w:p>
+    <w:p>
+      <w:pPr>
+        <w:pStyle w:val="Lijstalinea"/>
+        <w:numPr>
+          <w:ilvl w:val="0"/>
+          <w:numId w:val="3"/>
+        </w:numPr>
+      </w:pPr>
+      <w:r>
+        <w:t>Adventure</w:t>
+      </w:r>
+    </w:p>
+    <w:p>
+      <w:pPr>
+        <w:pStyle w:val="Lijstalinea"/>
+        <w:numPr>
+          <w:ilvl w:val="0"/>
+          <w:numId w:val="3"/>
+        </w:numPr>
+      </w:pPr>
+      <w:r>
+        <w:t>Puzzle</w:t>
+      </w:r>
+    </w:p>
+    <w:p/>
+    <w:p>
+      <w:pPr>
+        <w:pStyle w:val="Kop2"/>
+        <w:numPr>
+          <w:ilvl w:val="0"/>
+          <w:numId w:val="4"/>
+        </w:numPr>
+      </w:pPr>
+      <w:bookmarkStart w:id="6" w:name="_Toc524440320"/>
+      <w:r>
+        <w:t>Target Audience</w:t>
+      </w:r>
+      <w:bookmarkEnd w:id="6"/>
+    </w:p>
+    <w:p>
+      <w:pPr>
+        <w:ind w:left="705"/>
+      </w:pPr>
+      <w:r>
+        <w:t>The target audience for this game is men aged between 12 and 18 and aged between 40 and 50 (for nostalgic reasons).</w:t>
+      </w:r>
+    </w:p>
+    <w:p>
+      <w:pPr>
+        <w:pStyle w:val="Kop1"/>
+      </w:pPr>
+      <w:bookmarkStart w:id="7" w:name="_GoBack"/>
+      <w:bookmarkEnd w:id="7"/>
+    </w:p>
+    <w:p>
+      <w:pPr>
+        <w:pStyle w:val="Kop2"/>
+        <w:numPr>
+          <w:ilvl w:val="0"/>
+          <w:numId w:val="4"/>
+        </w:numPr>
+      </w:pPr>
+      <w:bookmarkStart w:id="8" w:name="_Toc524440321"/>
+      <w:r>
+        <w:t>Selling Points</w:t>
+      </w:r>
+      <w:bookmarkEnd w:id="8"/>
+    </w:p>
+    <w:p>
+      <w:pPr>
+        <w:ind w:left="705"/>
+      </w:pPr>
+      <w:r>
+        <w:t>The main selling point of this game would be nostalgic</w:t>
+      </w:r>
+      <w:r>
+        <w:t xml:space="preserve"> and the setting. A lot of people who played games in the 70’s and 80’s only had choice in the type of this game (text-based). Nowadays these are rare. So this will be a rich addition to that. Next selling point is the setting. There are not a lot of new dungeon-based games with abandoned areas. This also fits in the nostalgic part of it.</w:t>
+      </w:r>
+    </w:p>
+    <w:p>
+      <w:pPr>
+        <w:ind w:left="705"/>
+      </w:pPr>
+    </w:p>
+    <w:p>
+      <w:pPr>
+        <w:pStyle w:val="Kop2"/>
+        <w:numPr>
+          <w:ilvl w:val="0"/>
+          <w:numId w:val="4"/>
+        </w:numPr>
+      </w:pPr>
+      <w:bookmarkStart w:id="9" w:name="_Toc524440322"/>
+      <w:r>
+        <w:t>Technology</w:t>
+      </w:r>
+      <w:bookmarkEnd w:id="9"/>
+    </w:p>
+    <w:p>
+      <w:pPr>
+        <w:ind w:left="630"/>
+      </w:pPr>
+      <w:r>
+        <w:t>The game will be coded in C++</w:t>
+      </w:r>
+      <w:r>
+        <w:t xml:space="preserve"> using Vulkan for graphics</w:t>
+      </w:r>
+      <w:r>
+        <w:t>. The target platform is Windows PC.</w:t>
+      </w:r>
+    </w:p>
     <w:sectPr>
       <w:pgSz w:w="11906" w:h="16838"/>
       <w:pgMar w:top="1417" w:right="1417" w:bottom="1417" w:left="1417" w:header="708" w:footer="708" w:gutter="0"/>
@@ -213,6 +1213,703 @@
     </w:sectPr>
   </w:body>
 </w:document>
+</file>
+
+<file path=word/numbering.xml><?xml version="1.0" encoding="utf-8"?>
+<w:numbering xmlns:wpc="http://schemas.microsoft.com/office/word/2010/wordprocessingCanvas" xmlns:cx="http://schemas.microsoft.com/office/drawing/2014/chartex" xmlns:cx1="http://schemas.microsoft.com/office/drawing/2015/9/8/chartex" xmlns:cx2="http://schemas.microsoft.com/office/drawing/2015/10/21/chartex" xmlns:cx3="http://schemas.microsoft.com/office/drawing/2016/5/9/chartex" xmlns:cx4="http://schemas.microsoft.com/office/drawing/2016/5/10/chartex" xmlns:cx5="http://schemas.microsoft.com/office/drawing/2016/5/11/chartex" xmlns:cx6="http://schemas.microsoft.com/office/drawing/2016/5/12/chartex" xmlns:cx7="http://schemas.microsoft.com/office/drawing/2016/5/13/chartex" xmlns:cx8="http://schemas.microsoft.com/office/drawing/2016/5/14/chartex" xmlns:mc="http://schemas.openxmlformats.org/markup-compatibility/2006" xmlns:aink="http://schemas.microsoft.com/office/drawing/2016/ink" xmlns:am3d="http://schemas.microsoft.com/office/drawing/2017/model3d" xmlns:o="urn:schemas-microsoft-com:office:office" xmlns:r="http://schemas.openxmlformats.org/officeDocument/2006/relationships" xmlns:m="http://schemas.openxmlformats.org/officeDocument/2006/math" xmlns:v="urn:schemas-microsoft-com:vml" xmlns:wp14="http://schemas.microsoft.com/office/word/2010/wordprocessingDrawing" xmlns:wp="http://schemas.openxmlformats.org/drawingml/2006/wordprocessingDrawing" xmlns:w10="urn:schemas-microsoft-com:office:word" xmlns:w="http://schemas.openxmlformats.org/wordprocessingml/2006/main" xmlns:w14="http://schemas.microsoft.com/office/word/2010/wordml" xmlns:w15="http://schemas.microsoft.com/office/word/2012/wordml" xmlns:w16cid="http://schemas.microsoft.com/office/word/2016/wordml/cid" xmlns:w16se="http://schemas.microsoft.com/office/word/2015/wordml/symex" xmlns:wpg="http://schemas.microsoft.com/office/word/2010/wordprocessingGroup" xmlns:wpi="http://schemas.microsoft.com/office/word/2010/wordprocessingInk" xmlns:wne="http://schemas.microsoft.com/office/word/2006/wordml" xmlns:wps="http://schemas.microsoft.com/office/word/2010/wordprocessingShape" mc:Ignorable="w14 w15 w16se w16cid wp14">
+  <w:abstractNum w:abstractNumId="0" w15:restartNumberingAfterBreak="0">
+    <w:nsid w:val="21EE5630"/>
+    <w:multiLevelType w:val="hybridMultilevel"/>
+    <w:tmpl w:val="5AC829F4"/>
+    <w:lvl w:ilvl="0" w:tplc="04130001">
+      <w:start w:val="1"/>
+      <w:numFmt w:val="bullet"/>
+      <w:lvlText w:val=""/>
+      <w:lvlJc w:val="left"/>
+      <w:pPr>
+        <w:ind w:left="1428" w:hanging="360"/>
+      </w:pPr>
+      <w:rPr>
+        <w:rFonts w:ascii="Symbol" w:hAnsi="Symbol" w:hint="default"/>
+      </w:rPr>
+    </w:lvl>
+    <w:lvl w:ilvl="1" w:tplc="04130003" w:tentative="1">
+      <w:start w:val="1"/>
+      <w:numFmt w:val="bullet"/>
+      <w:lvlText w:val="o"/>
+      <w:lvlJc w:val="left"/>
+      <w:pPr>
+        <w:ind w:left="2148" w:hanging="360"/>
+      </w:pPr>
+      <w:rPr>
+        <w:rFonts w:ascii="Courier New" w:hAnsi="Courier New" w:cs="Courier New" w:hint="default"/>
+      </w:rPr>
+    </w:lvl>
+    <w:lvl w:ilvl="2" w:tplc="04130005" w:tentative="1">
+      <w:start w:val="1"/>
+      <w:numFmt w:val="bullet"/>
+      <w:lvlText w:val=""/>
+      <w:lvlJc w:val="left"/>
+      <w:pPr>
+        <w:ind w:left="2868" w:hanging="360"/>
+      </w:pPr>
+      <w:rPr>
+        <w:rFonts w:ascii="Wingdings" w:hAnsi="Wingdings" w:hint="default"/>
+      </w:rPr>
+    </w:lvl>
+    <w:lvl w:ilvl="3" w:tplc="04130001" w:tentative="1">
+      <w:start w:val="1"/>
+      <w:numFmt w:val="bullet"/>
+      <w:lvlText w:val=""/>
+      <w:lvlJc w:val="left"/>
+      <w:pPr>
+        <w:ind w:left="3588" w:hanging="360"/>
+      </w:pPr>
+      <w:rPr>
+        <w:rFonts w:ascii="Symbol" w:hAnsi="Symbol" w:hint="default"/>
+      </w:rPr>
+    </w:lvl>
+    <w:lvl w:ilvl="4" w:tplc="04130003" w:tentative="1">
+      <w:start w:val="1"/>
+      <w:numFmt w:val="bullet"/>
+      <w:lvlText w:val="o"/>
+      <w:lvlJc w:val="left"/>
+      <w:pPr>
+        <w:ind w:left="4308" w:hanging="360"/>
+      </w:pPr>
+      <w:rPr>
+        <w:rFonts w:ascii="Courier New" w:hAnsi="Courier New" w:cs="Courier New" w:hint="default"/>
+      </w:rPr>
+    </w:lvl>
+    <w:lvl w:ilvl="5" w:tplc="04130005" w:tentative="1">
+      <w:start w:val="1"/>
+      <w:numFmt w:val="bullet"/>
+      <w:lvlText w:val=""/>
+      <w:lvlJc w:val="left"/>
+      <w:pPr>
+        <w:ind w:left="5028" w:hanging="360"/>
+      </w:pPr>
+      <w:rPr>
+        <w:rFonts w:ascii="Wingdings" w:hAnsi="Wingdings" w:hint="default"/>
+      </w:rPr>
+    </w:lvl>
+    <w:lvl w:ilvl="6" w:tplc="04130001" w:tentative="1">
+      <w:start w:val="1"/>
+      <w:numFmt w:val="bullet"/>
+      <w:lvlText w:val=""/>
+      <w:lvlJc w:val="left"/>
+      <w:pPr>
+        <w:ind w:left="5748" w:hanging="360"/>
+      </w:pPr>
+      <w:rPr>
+        <w:rFonts w:ascii="Symbol" w:hAnsi="Symbol" w:hint="default"/>
+      </w:rPr>
+    </w:lvl>
+    <w:lvl w:ilvl="7" w:tplc="04130003" w:tentative="1">
+      <w:start w:val="1"/>
+      <w:numFmt w:val="bullet"/>
+      <w:lvlText w:val="o"/>
+      <w:lvlJc w:val="left"/>
+      <w:pPr>
+        <w:ind w:left="6468" w:hanging="360"/>
+      </w:pPr>
+      <w:rPr>
+        <w:rFonts w:ascii="Courier New" w:hAnsi="Courier New" w:cs="Courier New" w:hint="default"/>
+      </w:rPr>
+    </w:lvl>
+    <w:lvl w:ilvl="8" w:tplc="04130005" w:tentative="1">
+      <w:start w:val="1"/>
+      <w:numFmt w:val="bullet"/>
+      <w:lvlText w:val=""/>
+      <w:lvlJc w:val="left"/>
+      <w:pPr>
+        <w:ind w:left="7188" w:hanging="360"/>
+      </w:pPr>
+      <w:rPr>
+        <w:rFonts w:ascii="Wingdings" w:hAnsi="Wingdings" w:hint="default"/>
+      </w:rPr>
+    </w:lvl>
+  </w:abstractNum>
+  <w:abstractNum w:abstractNumId="1" w15:restartNumberingAfterBreak="0">
+    <w:nsid w:val="2C0F771A"/>
+    <w:multiLevelType w:val="hybridMultilevel"/>
+    <w:tmpl w:val="21F28FC2"/>
+    <w:lvl w:ilvl="0" w:tplc="0413000F">
+      <w:start w:val="1"/>
+      <w:numFmt w:val="decimal"/>
+      <w:lvlText w:val="%1."/>
+      <w:lvlJc w:val="left"/>
+      <w:pPr>
+        <w:ind w:left="720" w:hanging="360"/>
+      </w:pPr>
+      <w:rPr>
+        <w:rFonts w:hint="default"/>
+      </w:rPr>
+    </w:lvl>
+    <w:lvl w:ilvl="1" w:tplc="04130019" w:tentative="1">
+      <w:start w:val="1"/>
+      <w:numFmt w:val="lowerLetter"/>
+      <w:lvlText w:val="%2."/>
+      <w:lvlJc w:val="left"/>
+      <w:pPr>
+        <w:ind w:left="1440" w:hanging="360"/>
+      </w:pPr>
+    </w:lvl>
+    <w:lvl w:ilvl="2" w:tplc="0413001B" w:tentative="1">
+      <w:start w:val="1"/>
+      <w:numFmt w:val="lowerRoman"/>
+      <w:lvlText w:val="%3."/>
+      <w:lvlJc w:val="right"/>
+      <w:pPr>
+        <w:ind w:left="2160" w:hanging="180"/>
+      </w:pPr>
+    </w:lvl>
+    <w:lvl w:ilvl="3" w:tplc="0413000F" w:tentative="1">
+      <w:start w:val="1"/>
+      <w:numFmt w:val="decimal"/>
+      <w:lvlText w:val="%4."/>
+      <w:lvlJc w:val="left"/>
+      <w:pPr>
+        <w:ind w:left="2880" w:hanging="360"/>
+      </w:pPr>
+    </w:lvl>
+    <w:lvl w:ilvl="4" w:tplc="04130019" w:tentative="1">
+      <w:start w:val="1"/>
+      <w:numFmt w:val="lowerLetter"/>
+      <w:lvlText w:val="%5."/>
+      <w:lvlJc w:val="left"/>
+      <w:pPr>
+        <w:ind w:left="3600" w:hanging="360"/>
+      </w:pPr>
+    </w:lvl>
+    <w:lvl w:ilvl="5" w:tplc="0413001B" w:tentative="1">
+      <w:start w:val="1"/>
+      <w:numFmt w:val="lowerRoman"/>
+      <w:lvlText w:val="%6."/>
+      <w:lvlJc w:val="right"/>
+      <w:pPr>
+        <w:ind w:left="4320" w:hanging="180"/>
+      </w:pPr>
+    </w:lvl>
+    <w:lvl w:ilvl="6" w:tplc="0413000F" w:tentative="1">
+      <w:start w:val="1"/>
+      <w:numFmt w:val="decimal"/>
+      <w:lvlText w:val="%7."/>
+      <w:lvlJc w:val="left"/>
+      <w:pPr>
+        <w:ind w:left="5040" w:hanging="360"/>
+      </w:pPr>
+    </w:lvl>
+    <w:lvl w:ilvl="7" w:tplc="04130019" w:tentative="1">
+      <w:start w:val="1"/>
+      <w:numFmt w:val="lowerLetter"/>
+      <w:lvlText w:val="%8."/>
+      <w:lvlJc w:val="left"/>
+      <w:pPr>
+        <w:ind w:left="5760" w:hanging="360"/>
+      </w:pPr>
+    </w:lvl>
+    <w:lvl w:ilvl="8" w:tplc="0413001B" w:tentative="1">
+      <w:start w:val="1"/>
+      <w:numFmt w:val="lowerRoman"/>
+      <w:lvlText w:val="%9."/>
+      <w:lvlJc w:val="right"/>
+      <w:pPr>
+        <w:ind w:left="6480" w:hanging="180"/>
+      </w:pPr>
+    </w:lvl>
+  </w:abstractNum>
+  <w:abstractNum w:abstractNumId="2" w15:restartNumberingAfterBreak="0">
+    <w:nsid w:val="34C0592E"/>
+    <w:multiLevelType w:val="hybridMultilevel"/>
+    <w:tmpl w:val="859AFDCA"/>
+    <w:lvl w:ilvl="0" w:tplc="0413000F">
+      <w:start w:val="1"/>
+      <w:numFmt w:val="decimal"/>
+      <w:lvlText w:val="%1."/>
+      <w:lvlJc w:val="left"/>
+      <w:pPr>
+        <w:ind w:left="630" w:hanging="360"/>
+      </w:pPr>
+      <w:rPr>
+        <w:rFonts w:hint="default"/>
+      </w:rPr>
+    </w:lvl>
+    <w:lvl w:ilvl="1" w:tplc="04130019" w:tentative="1">
+      <w:start w:val="1"/>
+      <w:numFmt w:val="lowerLetter"/>
+      <w:lvlText w:val="%2."/>
+      <w:lvlJc w:val="left"/>
+      <w:pPr>
+        <w:ind w:left="1440" w:hanging="360"/>
+      </w:pPr>
+    </w:lvl>
+    <w:lvl w:ilvl="2" w:tplc="0413001B" w:tentative="1">
+      <w:start w:val="1"/>
+      <w:numFmt w:val="lowerRoman"/>
+      <w:lvlText w:val="%3."/>
+      <w:lvlJc w:val="right"/>
+      <w:pPr>
+        <w:ind w:left="2160" w:hanging="180"/>
+      </w:pPr>
+    </w:lvl>
+    <w:lvl w:ilvl="3" w:tplc="0413000F" w:tentative="1">
+      <w:start w:val="1"/>
+      <w:numFmt w:val="decimal"/>
+      <w:lvlText w:val="%4."/>
+      <w:lvlJc w:val="left"/>
+      <w:pPr>
+        <w:ind w:left="2880" w:hanging="360"/>
+      </w:pPr>
+    </w:lvl>
+    <w:lvl w:ilvl="4" w:tplc="04130019" w:tentative="1">
+      <w:start w:val="1"/>
+      <w:numFmt w:val="lowerLetter"/>
+      <w:lvlText w:val="%5."/>
+      <w:lvlJc w:val="left"/>
+      <w:pPr>
+        <w:ind w:left="3600" w:hanging="360"/>
+      </w:pPr>
+    </w:lvl>
+    <w:lvl w:ilvl="5" w:tplc="0413001B" w:tentative="1">
+      <w:start w:val="1"/>
+      <w:numFmt w:val="lowerRoman"/>
+      <w:lvlText w:val="%6."/>
+      <w:lvlJc w:val="right"/>
+      <w:pPr>
+        <w:ind w:left="4320" w:hanging="180"/>
+      </w:pPr>
+    </w:lvl>
+    <w:lvl w:ilvl="6" w:tplc="0413000F" w:tentative="1">
+      <w:start w:val="1"/>
+      <w:numFmt w:val="decimal"/>
+      <w:lvlText w:val="%7."/>
+      <w:lvlJc w:val="left"/>
+      <w:pPr>
+        <w:ind w:left="5040" w:hanging="360"/>
+      </w:pPr>
+    </w:lvl>
+    <w:lvl w:ilvl="7" w:tplc="04130019" w:tentative="1">
+      <w:start w:val="1"/>
+      <w:numFmt w:val="lowerLetter"/>
+      <w:lvlText w:val="%8."/>
+      <w:lvlJc w:val="left"/>
+      <w:pPr>
+        <w:ind w:left="5760" w:hanging="360"/>
+      </w:pPr>
+    </w:lvl>
+    <w:lvl w:ilvl="8" w:tplc="0413001B" w:tentative="1">
+      <w:start w:val="1"/>
+      <w:numFmt w:val="lowerRoman"/>
+      <w:lvlText w:val="%9."/>
+      <w:lvlJc w:val="right"/>
+      <w:pPr>
+        <w:ind w:left="6480" w:hanging="180"/>
+      </w:pPr>
+    </w:lvl>
+  </w:abstractNum>
+  <w:abstractNum w:abstractNumId="3" w15:restartNumberingAfterBreak="0">
+    <w:nsid w:val="390D6D93"/>
+    <w:multiLevelType w:val="hybridMultilevel"/>
+    <w:tmpl w:val="6A62BEFE"/>
+    <w:lvl w:ilvl="0" w:tplc="0413000F">
+      <w:start w:val="1"/>
+      <w:numFmt w:val="decimal"/>
+      <w:lvlText w:val="%1."/>
+      <w:lvlJc w:val="left"/>
+      <w:pPr>
+        <w:ind w:left="720" w:hanging="360"/>
+      </w:pPr>
+      <w:rPr>
+        <w:rFonts w:hint="default"/>
+      </w:rPr>
+    </w:lvl>
+    <w:lvl w:ilvl="1" w:tplc="04130019" w:tentative="1">
+      <w:start w:val="1"/>
+      <w:numFmt w:val="lowerLetter"/>
+      <w:lvlText w:val="%2."/>
+      <w:lvlJc w:val="left"/>
+      <w:pPr>
+        <w:ind w:left="1440" w:hanging="360"/>
+      </w:pPr>
+    </w:lvl>
+    <w:lvl w:ilvl="2" w:tplc="0413001B" w:tentative="1">
+      <w:start w:val="1"/>
+      <w:numFmt w:val="lowerRoman"/>
+      <w:lvlText w:val="%3."/>
+      <w:lvlJc w:val="right"/>
+      <w:pPr>
+        <w:ind w:left="2160" w:hanging="180"/>
+      </w:pPr>
+    </w:lvl>
+    <w:lvl w:ilvl="3" w:tplc="0413000F" w:tentative="1">
+      <w:start w:val="1"/>
+      <w:numFmt w:val="decimal"/>
+      <w:lvlText w:val="%4."/>
+      <w:lvlJc w:val="left"/>
+      <w:pPr>
+        <w:ind w:left="2880" w:hanging="360"/>
+      </w:pPr>
+    </w:lvl>
+    <w:lvl w:ilvl="4" w:tplc="04130019" w:tentative="1">
+      <w:start w:val="1"/>
+      <w:numFmt w:val="lowerLetter"/>
+      <w:lvlText w:val="%5."/>
+      <w:lvlJc w:val="left"/>
+      <w:pPr>
+        <w:ind w:left="3600" w:hanging="360"/>
+      </w:pPr>
+    </w:lvl>
+    <w:lvl w:ilvl="5" w:tplc="0413001B" w:tentative="1">
+      <w:start w:val="1"/>
+      <w:numFmt w:val="lowerRoman"/>
+      <w:lvlText w:val="%6."/>
+      <w:lvlJc w:val="right"/>
+      <w:pPr>
+        <w:ind w:left="4320" w:hanging="180"/>
+      </w:pPr>
+    </w:lvl>
+    <w:lvl w:ilvl="6" w:tplc="0413000F" w:tentative="1">
+      <w:start w:val="1"/>
+      <w:numFmt w:val="decimal"/>
+      <w:lvlText w:val="%7."/>
+      <w:lvlJc w:val="left"/>
+      <w:pPr>
+        <w:ind w:left="5040" w:hanging="360"/>
+      </w:pPr>
+    </w:lvl>
+    <w:lvl w:ilvl="7" w:tplc="04130019" w:tentative="1">
+      <w:start w:val="1"/>
+      <w:numFmt w:val="lowerLetter"/>
+      <w:lvlText w:val="%8."/>
+      <w:lvlJc w:val="left"/>
+      <w:pPr>
+        <w:ind w:left="5760" w:hanging="360"/>
+      </w:pPr>
+    </w:lvl>
+    <w:lvl w:ilvl="8" w:tplc="0413001B" w:tentative="1">
+      <w:start w:val="1"/>
+      <w:numFmt w:val="lowerRoman"/>
+      <w:lvlText w:val="%9."/>
+      <w:lvlJc w:val="right"/>
+      <w:pPr>
+        <w:ind w:left="6480" w:hanging="180"/>
+      </w:pPr>
+    </w:lvl>
+  </w:abstractNum>
+  <w:abstractNum w:abstractNumId="4" w15:restartNumberingAfterBreak="0">
+    <w:nsid w:val="506627C1"/>
+    <w:multiLevelType w:val="hybridMultilevel"/>
+    <w:tmpl w:val="9AB6A06A"/>
+    <w:lvl w:ilvl="0" w:tplc="04130001">
+      <w:start w:val="1"/>
+      <w:numFmt w:val="bullet"/>
+      <w:lvlText w:val=""/>
+      <w:lvlJc w:val="left"/>
+      <w:pPr>
+        <w:ind w:left="720" w:hanging="360"/>
+      </w:pPr>
+      <w:rPr>
+        <w:rFonts w:ascii="Symbol" w:hAnsi="Symbol" w:hint="default"/>
+      </w:rPr>
+    </w:lvl>
+    <w:lvl w:ilvl="1" w:tplc="04130003" w:tentative="1">
+      <w:start w:val="1"/>
+      <w:numFmt w:val="bullet"/>
+      <w:lvlText w:val="o"/>
+      <w:lvlJc w:val="left"/>
+      <w:pPr>
+        <w:ind w:left="1440" w:hanging="360"/>
+      </w:pPr>
+      <w:rPr>
+        <w:rFonts w:ascii="Courier New" w:hAnsi="Courier New" w:cs="Courier New" w:hint="default"/>
+      </w:rPr>
+    </w:lvl>
+    <w:lvl w:ilvl="2" w:tplc="04130005" w:tentative="1">
+      <w:start w:val="1"/>
+      <w:numFmt w:val="bullet"/>
+      <w:lvlText w:val=""/>
+      <w:lvlJc w:val="left"/>
+      <w:pPr>
+        <w:ind w:left="2160" w:hanging="360"/>
+      </w:pPr>
+      <w:rPr>
+        <w:rFonts w:ascii="Wingdings" w:hAnsi="Wingdings" w:hint="default"/>
+      </w:rPr>
+    </w:lvl>
+    <w:lvl w:ilvl="3" w:tplc="04130001" w:tentative="1">
+      <w:start w:val="1"/>
+      <w:numFmt w:val="bullet"/>
+      <w:lvlText w:val=""/>
+      <w:lvlJc w:val="left"/>
+      <w:pPr>
+        <w:ind w:left="2880" w:hanging="360"/>
+      </w:pPr>
+      <w:rPr>
+        <w:rFonts w:ascii="Symbol" w:hAnsi="Symbol" w:hint="default"/>
+      </w:rPr>
+    </w:lvl>
+    <w:lvl w:ilvl="4" w:tplc="04130003" w:tentative="1">
+      <w:start w:val="1"/>
+      <w:numFmt w:val="bullet"/>
+      <w:lvlText w:val="o"/>
+      <w:lvlJc w:val="left"/>
+      <w:pPr>
+        <w:ind w:left="3600" w:hanging="360"/>
+      </w:pPr>
+      <w:rPr>
+        <w:rFonts w:ascii="Courier New" w:hAnsi="Courier New" w:cs="Courier New" w:hint="default"/>
+      </w:rPr>
+    </w:lvl>
+    <w:lvl w:ilvl="5" w:tplc="04130005" w:tentative="1">
+      <w:start w:val="1"/>
+      <w:numFmt w:val="bullet"/>
+      <w:lvlText w:val=""/>
+      <w:lvlJc w:val="left"/>
+      <w:pPr>
+        <w:ind w:left="4320" w:hanging="360"/>
+      </w:pPr>
+      <w:rPr>
+        <w:rFonts w:ascii="Wingdings" w:hAnsi="Wingdings" w:hint="default"/>
+      </w:rPr>
+    </w:lvl>
+    <w:lvl w:ilvl="6" w:tplc="04130001" w:tentative="1">
+      <w:start w:val="1"/>
+      <w:numFmt w:val="bullet"/>
+      <w:lvlText w:val=""/>
+      <w:lvlJc w:val="left"/>
+      <w:pPr>
+        <w:ind w:left="5040" w:hanging="360"/>
+      </w:pPr>
+      <w:rPr>
+        <w:rFonts w:ascii="Symbol" w:hAnsi="Symbol" w:hint="default"/>
+      </w:rPr>
+    </w:lvl>
+    <w:lvl w:ilvl="7" w:tplc="04130003" w:tentative="1">
+      <w:start w:val="1"/>
+      <w:numFmt w:val="bullet"/>
+      <w:lvlText w:val="o"/>
+      <w:lvlJc w:val="left"/>
+      <w:pPr>
+        <w:ind w:left="5760" w:hanging="360"/>
+      </w:pPr>
+      <w:rPr>
+        <w:rFonts w:ascii="Courier New" w:hAnsi="Courier New" w:cs="Courier New" w:hint="default"/>
+      </w:rPr>
+    </w:lvl>
+    <w:lvl w:ilvl="8" w:tplc="04130005" w:tentative="1">
+      <w:start w:val="1"/>
+      <w:numFmt w:val="bullet"/>
+      <w:lvlText w:val=""/>
+      <w:lvlJc w:val="left"/>
+      <w:pPr>
+        <w:ind w:left="6480" w:hanging="360"/>
+      </w:pPr>
+      <w:rPr>
+        <w:rFonts w:ascii="Wingdings" w:hAnsi="Wingdings" w:hint="default"/>
+      </w:rPr>
+    </w:lvl>
+  </w:abstractNum>
+  <w:abstractNum w:abstractNumId="5" w15:restartNumberingAfterBreak="0">
+    <w:nsid w:val="53B339F5"/>
+    <w:multiLevelType w:val="hybridMultilevel"/>
+    <w:tmpl w:val="0F00C65E"/>
+    <w:lvl w:ilvl="0" w:tplc="0413000F">
+      <w:start w:val="1"/>
+      <w:numFmt w:val="decimal"/>
+      <w:lvlText w:val="%1."/>
+      <w:lvlJc w:val="left"/>
+      <w:pPr>
+        <w:ind w:left="1776" w:hanging="360"/>
+      </w:pPr>
+      <w:rPr>
+        <w:rFonts w:hint="default"/>
+      </w:rPr>
+    </w:lvl>
+    <w:lvl w:ilvl="1" w:tplc="04130019" w:tentative="1">
+      <w:start w:val="1"/>
+      <w:numFmt w:val="lowerLetter"/>
+      <w:lvlText w:val="%2."/>
+      <w:lvlJc w:val="left"/>
+      <w:pPr>
+        <w:ind w:left="2496" w:hanging="360"/>
+      </w:pPr>
+    </w:lvl>
+    <w:lvl w:ilvl="2" w:tplc="0413001B" w:tentative="1">
+      <w:start w:val="1"/>
+      <w:numFmt w:val="lowerRoman"/>
+      <w:lvlText w:val="%3."/>
+      <w:lvlJc w:val="right"/>
+      <w:pPr>
+        <w:ind w:left="3216" w:hanging="180"/>
+      </w:pPr>
+    </w:lvl>
+    <w:lvl w:ilvl="3" w:tplc="0413000F" w:tentative="1">
+      <w:start w:val="1"/>
+      <w:numFmt w:val="decimal"/>
+      <w:lvlText w:val="%4."/>
+      <w:lvlJc w:val="left"/>
+      <w:pPr>
+        <w:ind w:left="3936" w:hanging="360"/>
+      </w:pPr>
+    </w:lvl>
+    <w:lvl w:ilvl="4" w:tplc="04130019" w:tentative="1">
+      <w:start w:val="1"/>
+      <w:numFmt w:val="lowerLetter"/>
+      <w:lvlText w:val="%5."/>
+      <w:lvlJc w:val="left"/>
+      <w:pPr>
+        <w:ind w:left="4656" w:hanging="360"/>
+      </w:pPr>
+    </w:lvl>
+    <w:lvl w:ilvl="5" w:tplc="0413001B" w:tentative="1">
+      <w:start w:val="1"/>
+      <w:numFmt w:val="lowerRoman"/>
+      <w:lvlText w:val="%6."/>
+      <w:lvlJc w:val="right"/>
+      <w:pPr>
+        <w:ind w:left="5376" w:hanging="180"/>
+      </w:pPr>
+    </w:lvl>
+    <w:lvl w:ilvl="6" w:tplc="0413000F" w:tentative="1">
+      <w:start w:val="1"/>
+      <w:numFmt w:val="decimal"/>
+      <w:lvlText w:val="%7."/>
+      <w:lvlJc w:val="left"/>
+      <w:pPr>
+        <w:ind w:left="6096" w:hanging="360"/>
+      </w:pPr>
+    </w:lvl>
+    <w:lvl w:ilvl="7" w:tplc="04130019" w:tentative="1">
+      <w:start w:val="1"/>
+      <w:numFmt w:val="lowerLetter"/>
+      <w:lvlText w:val="%8."/>
+      <w:lvlJc w:val="left"/>
+      <w:pPr>
+        <w:ind w:left="6816" w:hanging="360"/>
+      </w:pPr>
+    </w:lvl>
+    <w:lvl w:ilvl="8" w:tplc="0413001B" w:tentative="1">
+      <w:start w:val="1"/>
+      <w:numFmt w:val="lowerRoman"/>
+      <w:lvlText w:val="%9."/>
+      <w:lvlJc w:val="right"/>
+      <w:pPr>
+        <w:ind w:left="7536" w:hanging="180"/>
+      </w:pPr>
+    </w:lvl>
+  </w:abstractNum>
+  <w:abstractNum w:abstractNumId="6" w15:restartNumberingAfterBreak="0">
+    <w:nsid w:val="58476D60"/>
+    <w:multiLevelType w:val="hybridMultilevel"/>
+    <w:tmpl w:val="7E2AA8A8"/>
+    <w:lvl w:ilvl="0" w:tplc="0413000F">
+      <w:start w:val="1"/>
+      <w:numFmt w:val="decimal"/>
+      <w:lvlText w:val="%1."/>
+      <w:lvlJc w:val="left"/>
+      <w:pPr>
+        <w:ind w:left="720" w:hanging="360"/>
+      </w:pPr>
+      <w:rPr>
+        <w:rFonts w:hint="default"/>
+      </w:rPr>
+    </w:lvl>
+    <w:lvl w:ilvl="1" w:tplc="04130019" w:tentative="1">
+      <w:start w:val="1"/>
+      <w:numFmt w:val="lowerLetter"/>
+      <w:lvlText w:val="%2."/>
+      <w:lvlJc w:val="left"/>
+      <w:pPr>
+        <w:ind w:left="1440" w:hanging="360"/>
+      </w:pPr>
+    </w:lvl>
+    <w:lvl w:ilvl="2" w:tplc="0413001B" w:tentative="1">
+      <w:start w:val="1"/>
+      <w:numFmt w:val="lowerRoman"/>
+      <w:lvlText w:val="%3."/>
+      <w:lvlJc w:val="right"/>
+      <w:pPr>
+        <w:ind w:left="2160" w:hanging="180"/>
+      </w:pPr>
+    </w:lvl>
+    <w:lvl w:ilvl="3" w:tplc="0413000F" w:tentative="1">
+      <w:start w:val="1"/>
+      <w:numFmt w:val="decimal"/>
+      <w:lvlText w:val="%4."/>
+      <w:lvlJc w:val="left"/>
+      <w:pPr>
+        <w:ind w:left="2880" w:hanging="360"/>
+      </w:pPr>
+    </w:lvl>
+    <w:lvl w:ilvl="4" w:tplc="04130019" w:tentative="1">
+      <w:start w:val="1"/>
+      <w:numFmt w:val="lowerLetter"/>
+      <w:lvlText w:val="%5."/>
+      <w:lvlJc w:val="left"/>
+      <w:pPr>
+        <w:ind w:left="3600" w:hanging="360"/>
+      </w:pPr>
+    </w:lvl>
+    <w:lvl w:ilvl="5" w:tplc="0413001B" w:tentative="1">
+      <w:start w:val="1"/>
+      <w:numFmt w:val="lowerRoman"/>
+      <w:lvlText w:val="%6."/>
+      <w:lvlJc w:val="right"/>
+      <w:pPr>
+        <w:ind w:left="4320" w:hanging="180"/>
+      </w:pPr>
+    </w:lvl>
+    <w:lvl w:ilvl="6" w:tplc="0413000F" w:tentative="1">
+      <w:start w:val="1"/>
+      <w:numFmt w:val="decimal"/>
+      <w:lvlText w:val="%7."/>
+      <w:lvlJc w:val="left"/>
+      <w:pPr>
+        <w:ind w:left="5040" w:hanging="360"/>
+      </w:pPr>
+    </w:lvl>
+    <w:lvl w:ilvl="7" w:tplc="04130019" w:tentative="1">
+      <w:start w:val="1"/>
+      <w:numFmt w:val="lowerLetter"/>
+      <w:lvlText w:val="%8."/>
+      <w:lvlJc w:val="left"/>
+      <w:pPr>
+        <w:ind w:left="5760" w:hanging="360"/>
+      </w:pPr>
+    </w:lvl>
+    <w:lvl w:ilvl="8" w:tplc="0413001B" w:tentative="1">
+      <w:start w:val="1"/>
+      <w:numFmt w:val="lowerRoman"/>
+      <w:lvlText w:val="%9."/>
+      <w:lvlJc w:val="right"/>
+      <w:pPr>
+        <w:ind w:left="6480" w:hanging="180"/>
+      </w:pPr>
+    </w:lvl>
+  </w:abstractNum>
+  <w:num w:numId="1">
+    <w:abstractNumId w:val="3"/>
+  </w:num>
+  <w:num w:numId="2">
+    <w:abstractNumId w:val="0"/>
+  </w:num>
+  <w:num w:numId="3">
+    <w:abstractNumId w:val="4"/>
+  </w:num>
+  <w:num w:numId="4">
+    <w:abstractNumId w:val="2"/>
+  </w:num>
+  <w:num w:numId="5">
+    <w:abstractNumId w:val="6"/>
+  </w:num>
+  <w:num w:numId="6">
+    <w:abstractNumId w:val="5"/>
+  </w:num>
+  <w:num w:numId="7">
+    <w:abstractNumId w:val="1"/>
+  </w:num>
+</w:numbering>
 </file>
 
 <file path=word/styles.xml><?xml version="1.0" encoding="utf-8"?>
@@ -609,18 +2306,18 @@
     <w:lsdException w:name="Hashtag" w:semiHidden="1" w:unhideWhenUsed="1"/>
     <w:lsdException w:name="Unresolved Mention" w:semiHidden="1" w:unhideWhenUsed="1"/>
   </w:latentStyles>
-  <w:style w:type="paragraph" w:default="1" w:styleId="Normal">
+  <w:style w:type="paragraph" w:default="1" w:styleId="Standaard">
     <w:name w:val="Normal"/>
     <w:qFormat/>
     <w:rPr>
       <w:lang w:val="en-US"/>
     </w:rPr>
   </w:style>
-  <w:style w:type="paragraph" w:styleId="Heading1">
+  <w:style w:type="paragraph" w:styleId="Kop1">
     <w:name w:val="heading 1"/>
-    <w:basedOn w:val="Normal"/>
-    <w:next w:val="Normal"/>
-    <w:link w:val="Heading1Char"/>
+    <w:basedOn w:val="Standaard"/>
+    <w:next w:val="Standaard"/>
+    <w:link w:val="Kop1Char"/>
     <w:uiPriority w:val="9"/>
     <w:qFormat/>
     <w:rsid w:val="00266589"/>
@@ -637,11 +2334,11 @@
       <w:szCs w:val="32"/>
     </w:rPr>
   </w:style>
-  <w:style w:type="paragraph" w:styleId="Heading2">
+  <w:style w:type="paragraph" w:styleId="Kop2">
     <w:name w:val="heading 2"/>
-    <w:basedOn w:val="Normal"/>
-    <w:next w:val="Normal"/>
-    <w:link w:val="Heading2Char"/>
+    <w:basedOn w:val="Standaard"/>
+    <w:next w:val="Standaard"/>
+    <w:link w:val="Kop2Char"/>
     <w:uiPriority w:val="9"/>
     <w:unhideWhenUsed/>
     <w:qFormat/>
@@ -659,13 +2356,35 @@
       <w:szCs w:val="26"/>
     </w:rPr>
   </w:style>
-  <w:style w:type="character" w:default="1" w:styleId="DefaultParagraphFont">
+  <w:style w:type="paragraph" w:styleId="Kop3">
+    <w:name w:val="heading 3"/>
+    <w:basedOn w:val="Standaard"/>
+    <w:next w:val="Standaard"/>
+    <w:link w:val="Kop3Char"/>
+    <w:uiPriority w:val="9"/>
+    <w:unhideWhenUsed/>
+    <w:qFormat/>
+    <w:rsid w:val="00FE0D61"/>
+    <w:pPr>
+      <w:keepNext/>
+      <w:keepLines/>
+      <w:spacing w:before="40" w:after="0"/>
+      <w:outlineLvl w:val="2"/>
+    </w:pPr>
+    <w:rPr>
+      <w:rFonts w:asciiTheme="majorHAnsi" w:eastAsiaTheme="majorEastAsia" w:hAnsiTheme="majorHAnsi" w:cstheme="majorBidi"/>
+      <w:color w:val="1F3763" w:themeColor="accent1" w:themeShade="7F"/>
+      <w:sz w:val="24"/>
+      <w:szCs w:val="24"/>
+    </w:rPr>
+  </w:style>
+  <w:style w:type="character" w:default="1" w:styleId="Standaardalinea-lettertype">
     <w:name w:val="Default Paragraph Font"/>
     <w:uiPriority w:val="1"/>
     <w:semiHidden/>
     <w:unhideWhenUsed/>
   </w:style>
-  <w:style w:type="table" w:default="1" w:styleId="TableNormal">
+  <w:style w:type="table" w:default="1" w:styleId="Standaardtabel">
     <w:name w:val="Normal Table"/>
     <w:uiPriority w:val="99"/>
     <w:semiHidden/>
@@ -680,16 +2399,16 @@
       </w:tblCellMar>
     </w:tblPr>
   </w:style>
-  <w:style w:type="numbering" w:default="1" w:styleId="NoList">
+  <w:style w:type="numbering" w:default="1" w:styleId="Geenlijst">
     <w:name w:val="No List"/>
     <w:uiPriority w:val="99"/>
     <w:semiHidden/>
     <w:unhideWhenUsed/>
   </w:style>
-  <w:style w:type="character" w:customStyle="1" w:styleId="Heading1Char">
-    <w:name w:val="Heading 1 Char"/>
-    <w:basedOn w:val="DefaultParagraphFont"/>
-    <w:link w:val="Heading1"/>
+  <w:style w:type="character" w:customStyle="1" w:styleId="Kop1Char">
+    <w:name w:val="Kop 1 Char"/>
+    <w:basedOn w:val="Standaardalinea-lettertype"/>
+    <w:link w:val="Kop1"/>
     <w:uiPriority w:val="9"/>
     <w:rsid w:val="00266589"/>
     <w:rPr>
@@ -700,10 +2419,10 @@
       <w:lang w:val="en-US"/>
     </w:rPr>
   </w:style>
-  <w:style w:type="character" w:customStyle="1" w:styleId="Heading2Char">
-    <w:name w:val="Heading 2 Char"/>
-    <w:basedOn w:val="DefaultParagraphFont"/>
-    <w:link w:val="Heading2"/>
+  <w:style w:type="character" w:customStyle="1" w:styleId="Kop2Char">
+    <w:name w:val="Kop 2 Char"/>
+    <w:basedOn w:val="Standaardalinea-lettertype"/>
+    <w:link w:val="Kop2"/>
     <w:uiPriority w:val="9"/>
     <w:rsid w:val="00266589"/>
     <w:rPr>
@@ -714,11 +2433,11 @@
       <w:lang w:val="en-US"/>
     </w:rPr>
   </w:style>
-  <w:style w:type="paragraph" w:styleId="Title">
+  <w:style w:type="paragraph" w:styleId="Titel">
     <w:name w:val="Title"/>
-    <w:basedOn w:val="Normal"/>
-    <w:next w:val="Normal"/>
-    <w:link w:val="TitleChar"/>
+    <w:basedOn w:val="Standaard"/>
+    <w:next w:val="Standaard"/>
+    <w:link w:val="TitelChar"/>
     <w:uiPriority w:val="10"/>
     <w:qFormat/>
     <w:rsid w:val="00266589"/>
@@ -734,10 +2453,10 @@
       <w:szCs w:val="56"/>
     </w:rPr>
   </w:style>
-  <w:style w:type="character" w:customStyle="1" w:styleId="TitleChar">
-    <w:name w:val="Title Char"/>
-    <w:basedOn w:val="DefaultParagraphFont"/>
-    <w:link w:val="Title"/>
+  <w:style w:type="character" w:customStyle="1" w:styleId="TitelChar">
+    <w:name w:val="Titel Char"/>
+    <w:basedOn w:val="Standaardalinea-lettertype"/>
+    <w:link w:val="Titel"/>
     <w:uiPriority w:val="10"/>
     <w:rsid w:val="00266589"/>
     <w:rPr>
@@ -749,10 +2468,10 @@
       <w:lang w:val="en-US"/>
     </w:rPr>
   </w:style>
-  <w:style w:type="paragraph" w:styleId="TOCHeading">
+  <w:style w:type="paragraph" w:styleId="Kopvaninhoudsopgave">
     <w:name w:val="TOC Heading"/>
-    <w:basedOn w:val="Heading1"/>
-    <w:next w:val="Normal"/>
+    <w:basedOn w:val="Kop1"/>
+    <w:next w:val="Standaard"/>
     <w:uiPriority w:val="39"/>
     <w:unhideWhenUsed/>
     <w:qFormat/>
@@ -764,10 +2483,10 @@
       <w:lang w:eastAsia="en-US"/>
     </w:rPr>
   </w:style>
-  <w:style w:type="paragraph" w:styleId="TOC1">
+  <w:style w:type="paragraph" w:styleId="Inhopg1">
     <w:name w:val="toc 1"/>
-    <w:basedOn w:val="Normal"/>
-    <w:next w:val="Normal"/>
+    <w:basedOn w:val="Standaard"/>
+    <w:next w:val="Standaard"/>
     <w:autoRedefine/>
     <w:uiPriority w:val="39"/>
     <w:unhideWhenUsed/>
@@ -778,7 +2497,7 @@
   </w:style>
   <w:style w:type="character" w:styleId="Hyperlink">
     <w:name w:val="Hyperlink"/>
-    <w:basedOn w:val="DefaultParagraphFont"/>
+    <w:basedOn w:val="Standaardalinea-lettertype"/>
     <w:uiPriority w:val="99"/>
     <w:unhideWhenUsed/>
     <w:rsid w:val="00AE06A3"/>
@@ -786,6 +2505,57 @@
       <w:color w:val="0563C1" w:themeColor="hyperlink"/>
       <w:u w:val="single"/>
     </w:rPr>
+  </w:style>
+  <w:style w:type="paragraph" w:styleId="Lijstalinea">
+    <w:name w:val="List Paragraph"/>
+    <w:basedOn w:val="Standaard"/>
+    <w:uiPriority w:val="34"/>
+    <w:qFormat/>
+    <w:rsid w:val="000E2C82"/>
+    <w:pPr>
+      <w:ind w:left="720"/>
+      <w:contextualSpacing/>
+    </w:pPr>
+  </w:style>
+  <w:style w:type="paragraph" w:styleId="Inhopg2">
+    <w:name w:val="toc 2"/>
+    <w:basedOn w:val="Standaard"/>
+    <w:next w:val="Standaard"/>
+    <w:autoRedefine/>
+    <w:uiPriority w:val="39"/>
+    <w:unhideWhenUsed/>
+    <w:rsid w:val="00AF0ECA"/>
+    <w:pPr>
+      <w:spacing w:after="100"/>
+      <w:ind w:left="220"/>
+    </w:pPr>
+  </w:style>
+  <w:style w:type="character" w:customStyle="1" w:styleId="Kop3Char">
+    <w:name w:val="Kop 3 Char"/>
+    <w:basedOn w:val="Standaardalinea-lettertype"/>
+    <w:link w:val="Kop3"/>
+    <w:uiPriority w:val="9"/>
+    <w:rsid w:val="00FE0D61"/>
+    <w:rPr>
+      <w:rFonts w:asciiTheme="majorHAnsi" w:eastAsiaTheme="majorEastAsia" w:hAnsiTheme="majorHAnsi" w:cstheme="majorBidi"/>
+      <w:color w:val="1F3763" w:themeColor="accent1" w:themeShade="7F"/>
+      <w:sz w:val="24"/>
+      <w:szCs w:val="24"/>
+      <w:lang w:val="en-US"/>
+    </w:rPr>
+  </w:style>
+  <w:style w:type="paragraph" w:styleId="Inhopg3">
+    <w:name w:val="toc 3"/>
+    <w:basedOn w:val="Standaard"/>
+    <w:next w:val="Standaard"/>
+    <w:autoRedefine/>
+    <w:uiPriority w:val="39"/>
+    <w:unhideWhenUsed/>
+    <w:rsid w:val="00FE0D61"/>
+    <w:pPr>
+      <w:spacing w:after="100"/>
+      <w:ind w:left="440"/>
+    </w:pPr>
   </w:style>
 </w:styles>
 </file>
@@ -1090,7 +2860,7 @@
 </file>
 
 <file path=customXml/itemProps1.xml><?xml version="1.0" encoding="utf-8"?>
-<ds:datastoreItem xmlns:ds="http://schemas.openxmlformats.org/officeDocument/2006/customXml" ds:itemID="{76F8CEF5-87B2-49A9-A333-EB7FB3824B76}">
+<ds:datastoreItem xmlns:ds="http://schemas.openxmlformats.org/officeDocument/2006/customXml" ds:itemID="{962C9DE6-3AF4-485D-B5AB-C524A92A1218}">
   <ds:schemaRefs>
     <ds:schemaRef ds:uri="http://schemas.openxmlformats.org/officeDocument/2006/bibliography"/>
   </ds:schemaRefs>

</xml_diff>

<commit_message>
GDD Updated (Listed enemy states)
</commit_message>
<xml_diff>
--- a/Documentation/Game Design Document.docx
+++ b/Documentation/Game Design Document.docx
@@ -4,7 +4,7 @@
   <w:body>
     <w:p>
       <w:pPr>
-        <w:pStyle w:val="Titel"/>
+        <w:pStyle w:val="Title"/>
         <w:jc w:val="center"/>
       </w:pPr>
       <w:r>
@@ -80,7 +80,7 @@
       <w:sdtContent>
         <w:p>
           <w:pPr>
-            <w:pStyle w:val="Kopvaninhoudsopgave"/>
+            <w:pStyle w:val="TOCHeading"/>
           </w:pPr>
           <w:r>
             <w:t>Table of Contents</w:t>
@@ -88,7 +88,7 @@
         </w:p>
         <w:p>
           <w:pPr>
-            <w:pStyle w:val="Inhopg2"/>
+            <w:pStyle w:val="TOC2"/>
             <w:tabs>
               <w:tab w:val="left" w:pos="660"/>
               <w:tab w:val="right" w:leader="dot" w:pos="9062"/>
@@ -196,7 +196,7 @@
         </w:p>
         <w:p>
           <w:pPr>
-            <w:pStyle w:val="Inhopg2"/>
+            <w:pStyle w:val="TOC2"/>
             <w:tabs>
               <w:tab w:val="left" w:pos="660"/>
               <w:tab w:val="right" w:leader="dot" w:pos="9062"/>
@@ -280,7 +280,7 @@
         </w:p>
         <w:p>
           <w:pPr>
-            <w:pStyle w:val="Inhopg3"/>
+            <w:pStyle w:val="TOC3"/>
             <w:tabs>
               <w:tab w:val="right" w:leader="dot" w:pos="9062"/>
             </w:tabs>
@@ -349,7 +349,7 @@
         </w:p>
         <w:p>
           <w:pPr>
-            <w:pStyle w:val="Inhopg3"/>
+            <w:pStyle w:val="TOC3"/>
             <w:tabs>
               <w:tab w:val="right" w:leader="dot" w:pos="9062"/>
             </w:tabs>
@@ -418,7 +418,7 @@
         </w:p>
         <w:p>
           <w:pPr>
-            <w:pStyle w:val="Inhopg3"/>
+            <w:pStyle w:val="TOC3"/>
             <w:tabs>
               <w:tab w:val="right" w:leader="dot" w:pos="9062"/>
             </w:tabs>
@@ -487,7 +487,7 @@
         </w:p>
         <w:p>
           <w:pPr>
-            <w:pStyle w:val="Inhopg2"/>
+            <w:pStyle w:val="TOC2"/>
             <w:tabs>
               <w:tab w:val="left" w:pos="660"/>
               <w:tab w:val="right" w:leader="dot" w:pos="9062"/>
@@ -571,7 +571,7 @@
         </w:p>
         <w:p>
           <w:pPr>
-            <w:pStyle w:val="Inhopg2"/>
+            <w:pStyle w:val="TOC2"/>
             <w:tabs>
               <w:tab w:val="left" w:pos="660"/>
               <w:tab w:val="right" w:leader="dot" w:pos="9062"/>
@@ -655,7 +655,7 @@
         </w:p>
         <w:p>
           <w:pPr>
-            <w:pStyle w:val="Inhopg2"/>
+            <w:pStyle w:val="TOC2"/>
             <w:tabs>
               <w:tab w:val="left" w:pos="660"/>
               <w:tab w:val="right" w:leader="dot" w:pos="9062"/>
@@ -739,7 +739,7 @@
         </w:p>
         <w:p>
           <w:pPr>
-            <w:pStyle w:val="Inhopg2"/>
+            <w:pStyle w:val="TOC2"/>
             <w:tabs>
               <w:tab w:val="left" w:pos="660"/>
               <w:tab w:val="right" w:leader="dot" w:pos="9062"/>
@@ -848,7 +848,7 @@
     </w:p>
     <w:p>
       <w:pPr>
-        <w:pStyle w:val="Kop2"/>
+        <w:pStyle w:val="Heading2"/>
         <w:numPr>
           <w:ilvl w:val="0"/>
           <w:numId w:val="4"/>
@@ -866,34 +866,180 @@
         <w:t xml:space="preserve"> The game contains a fixed amount randomly generated “rooms”, the amount of rooms is based on the difficulty you choose when starting a game.</w:t>
       </w:r>
       <w:r>
-        <w:t xml:space="preserve"> Each room contains multiple doors (3 to 5 each), there are also possible enemies in the rooms which attack you when entering their room. There is also a chance to obtain a key for the correct door, if there is none, there are puzzles or hidden “spots” which indicate the correct door that you can go through. Trying a door increments your step count with 1. The goal is to reach the exit in the shortest amount of steps. If an enemy was able to kill you, you gain a step and get teleported back to the previous room. The enemy will disappear from the room you died in. </w:t>
-      </w:r>
-    </w:p>
-    <w:p/>
-    <w:p>
-      <w:pPr>
-        <w:pStyle w:val="Kop2"/>
+        <w:t xml:space="preserve"> Each room contains multiple doors (3 to 5 each</w:t>
+      </w:r>
+      <w:r>
+        <w:t>, because too many would not fit the screen and the chance to get a correct door decreases dramatically when there are more</w:t>
+      </w:r>
+      <w:r>
+        <w:t xml:space="preserve">), there are also possible enemies in the rooms which attack you when entering their room. There is also a chance to obtain a key for the correct door, if there is none, there are puzzles or hidden “spots” which indicate the correct door that you can go through. Trying a door increments your step count with 1. The goal is to reach the exit in the shortest amount of steps. If an enemy was able to kill you, you gain a step and get teleported back to the previous room. The enemy will disappear from the room you died in. </w:t>
+      </w:r>
+    </w:p>
+    <w:p>
+      <w:pPr>
+        <w:pStyle w:val="Heading2"/>
         <w:numPr>
           <w:ilvl w:val="0"/>
           <w:numId w:val="4"/>
         </w:numPr>
       </w:pPr>
-      <w:bookmarkStart w:id="1" w:name="_Toc524440315"/>
+      <w:r>
+        <w:t>Enemies</w:t>
+      </w:r>
+    </w:p>
+    <w:p>
+      <w:pPr>
+        <w:ind w:left="630"/>
+      </w:pPr>
+      <w:r>
+        <w:t xml:space="preserve">Enemies </w:t>
+      </w:r>
+      <w:r>
+        <w:rPr>
+          <w:u w:val="single"/>
+        </w:rPr>
+        <w:t>can</w:t>
+      </w:r>
+      <w:r>
+        <w:t xml:space="preserve"> be found in each room, with a chance of none found. </w:t>
+      </w:r>
+      <w:r>
+        <w:t>There are several possible states for the enemy to be in:</w:t>
+      </w:r>
+    </w:p>
+    <w:p>
+      <w:pPr>
+        <w:pStyle w:val="ListParagraph"/>
+        <w:numPr>
+          <w:ilvl w:val="0"/>
+          <w:numId w:val="8"/>
+        </w:numPr>
+      </w:pPr>
+      <w:r>
+        <w:t>On guard</w:t>
+      </w:r>
+    </w:p>
+    <w:p>
+      <w:pPr>
+        <w:pStyle w:val="ListParagraph"/>
+        <w:ind w:left="1350"/>
+      </w:pPr>
+      <w:r>
+        <w:t>This enemy will guard behind the door you chose. Meaning that when you enter the room, the enemy will instantly attack you, and a fight is inevitable.</w:t>
+      </w:r>
+    </w:p>
+    <w:p>
+      <w:pPr>
+        <w:pStyle w:val="ListParagraph"/>
+        <w:ind w:left="1350"/>
+      </w:pPr>
+    </w:p>
+    <w:p>
+      <w:pPr>
+        <w:pStyle w:val="ListParagraph"/>
+        <w:numPr>
+          <w:ilvl w:val="0"/>
+          <w:numId w:val="8"/>
+        </w:numPr>
+      </w:pPr>
+      <w:r>
+        <w:t>Awake</w:t>
+      </w:r>
+    </w:p>
+    <w:p>
+      <w:pPr>
+        <w:pStyle w:val="ListParagraph"/>
+        <w:ind w:left="1350"/>
+      </w:pPr>
+      <w:r>
+        <w:t>An awake enemy</w:t>
+      </w:r>
+      <w:r>
+        <w:t xml:space="preserve"> will be kind of on guard, but won’t notice you immediately when you enter the room. There is a small chance he will, either by you entering at all, or when you go past him. If noticed, the enemy will attack you.</w:t>
+      </w:r>
+    </w:p>
+    <w:p>
+      <w:pPr>
+        <w:pStyle w:val="ListParagraph"/>
+        <w:ind w:left="1350"/>
+      </w:pPr>
+    </w:p>
+    <w:p>
+      <w:pPr>
+        <w:pStyle w:val="ListParagraph"/>
+        <w:numPr>
+          <w:ilvl w:val="0"/>
+          <w:numId w:val="8"/>
+        </w:numPr>
+      </w:pPr>
+      <w:r>
+        <w:t>Asleep</w:t>
+      </w:r>
+    </w:p>
+    <w:p>
+      <w:pPr>
+        <w:pStyle w:val="ListParagraph"/>
+        <w:ind w:left="1350"/>
+      </w:pPr>
+      <w:r>
+        <w:t>A sleeping enemy won’t notice you until you move very close to the enemy.</w:t>
+      </w:r>
+    </w:p>
+    <w:p>
+      <w:pPr>
+        <w:pStyle w:val="ListParagraph"/>
+        <w:ind w:left="1350"/>
+      </w:pPr>
+    </w:p>
+    <w:p>
+      <w:pPr>
+        <w:pStyle w:val="ListParagraph"/>
+        <w:numPr>
+          <w:ilvl w:val="0"/>
+          <w:numId w:val="8"/>
+        </w:numPr>
+      </w:pPr>
+      <w:r>
+        <w:t>Dead</w:t>
+      </w:r>
+    </w:p>
+    <w:p>
+      <w:pPr>
+        <w:pStyle w:val="ListParagraph"/>
+        <w:ind w:left="1350"/>
+      </w:pPr>
+      <w:r>
+        <w:t>An enemy is dead when found dead at random, or when the player kills it. Either way, this enemy won’t attack anymore and will stay dead.</w:t>
+      </w:r>
+      <w:bookmarkStart w:id="1" w:name="_GoBack"/>
+      <w:bookmarkEnd w:id="1"/>
+    </w:p>
+    <w:p/>
+    <w:p/>
+    <w:p>
+      <w:pPr>
+        <w:pStyle w:val="Heading2"/>
+        <w:numPr>
+          <w:ilvl w:val="0"/>
+          <w:numId w:val="4"/>
+        </w:numPr>
+      </w:pPr>
+      <w:bookmarkStart w:id="2" w:name="_Toc524440315"/>
       <w:r>
         <w:t>Setting</w:t>
       </w:r>
-      <w:bookmarkEnd w:id="1"/>
-    </w:p>
-    <w:p>
-      <w:pPr>
-        <w:pStyle w:val="Kop3"/>
+      <w:bookmarkEnd w:id="2"/>
+    </w:p>
+    <w:p>
+      <w:pPr>
+        <w:pStyle w:val="Heading3"/>
         <w:ind w:firstLine="630"/>
       </w:pPr>
-      <w:bookmarkStart w:id="2" w:name="_Toc524440316"/>
+      <w:bookmarkStart w:id="3" w:name="_Toc524440316"/>
       <w:r>
         <w:t>Environment</w:t>
       </w:r>
-      <w:bookmarkEnd w:id="2"/>
+      <w:bookmarkEnd w:id="3"/>
     </w:p>
     <w:p>
       <w:pPr>
@@ -905,14 +1051,14 @@
     </w:p>
     <w:p>
       <w:pPr>
-        <w:pStyle w:val="Kop3"/>
+        <w:pStyle w:val="Heading3"/>
         <w:ind w:firstLine="708"/>
       </w:pPr>
-      <w:bookmarkStart w:id="3" w:name="_Toc524440317"/>
+      <w:bookmarkStart w:id="4" w:name="_Toc524440317"/>
       <w:r>
         <w:t>Room types</w:t>
       </w:r>
-      <w:bookmarkEnd w:id="3"/>
+      <w:bookmarkEnd w:id="4"/>
     </w:p>
     <w:p>
       <w:pPr>
@@ -924,7 +1070,7 @@
     </w:p>
     <w:p>
       <w:pPr>
-        <w:pStyle w:val="Lijstalinea"/>
+        <w:pStyle w:val="ListParagraph"/>
         <w:numPr>
           <w:ilvl w:val="0"/>
           <w:numId w:val="2"/>
@@ -944,7 +1090,7 @@
     </w:p>
     <w:p>
       <w:pPr>
-        <w:pStyle w:val="Lijstalinea"/>
+        <w:pStyle w:val="ListParagraph"/>
         <w:numPr>
           <w:ilvl w:val="0"/>
           <w:numId w:val="2"/>
@@ -959,12 +1105,13 @@
         <w:ind w:left="1416"/>
       </w:pPr>
       <w:r>
+        <w:lastRenderedPageBreak/>
         <w:t>Here you can find bookshelves with some books with extra puzzles that also could help you to the correct door besides the main puzzle which you get with entering the room.</w:t>
       </w:r>
     </w:p>
     <w:p>
       <w:pPr>
-        <w:pStyle w:val="Lijstalinea"/>
+        <w:pStyle w:val="ListParagraph"/>
         <w:numPr>
           <w:ilvl w:val="0"/>
           <w:numId w:val="2"/>
@@ -976,7 +1123,7 @@
     </w:p>
     <w:p>
       <w:pPr>
-        <w:pStyle w:val="Lijstalinea"/>
+        <w:pStyle w:val="ListParagraph"/>
         <w:ind w:left="1428"/>
       </w:pPr>
       <w:r>
@@ -985,7 +1132,7 @@
     </w:p>
     <w:p>
       <w:pPr>
-        <w:pStyle w:val="Lijstalinea"/>
+        <w:pStyle w:val="ListParagraph"/>
         <w:numPr>
           <w:ilvl w:val="0"/>
           <w:numId w:val="2"/>
@@ -997,7 +1144,7 @@
     </w:p>
     <w:p>
       <w:pPr>
-        <w:pStyle w:val="Lijstalinea"/>
+        <w:pStyle w:val="ListParagraph"/>
         <w:ind w:left="1428"/>
       </w:pPr>
       <w:r>
@@ -1006,7 +1153,7 @@
     </w:p>
     <w:p>
       <w:pPr>
-        <w:pStyle w:val="Lijstalinea"/>
+        <w:pStyle w:val="ListParagraph"/>
         <w:numPr>
           <w:ilvl w:val="0"/>
           <w:numId w:val="2"/>
@@ -1034,14 +1181,14 @@
     </w:p>
     <w:p>
       <w:pPr>
-        <w:pStyle w:val="Kop3"/>
+        <w:pStyle w:val="Heading3"/>
         <w:ind w:firstLine="708"/>
       </w:pPr>
-      <w:bookmarkStart w:id="4" w:name="_Toc524440318"/>
+      <w:bookmarkStart w:id="5" w:name="_Toc524440318"/>
       <w:r>
         <w:t>Secrets</w:t>
       </w:r>
-      <w:bookmarkEnd w:id="4"/>
+      <w:bookmarkEnd w:id="5"/>
     </w:p>
     <w:p>
       <w:pPr>
@@ -1068,22 +1215,21 @@
     <w:p/>
     <w:p>
       <w:pPr>
-        <w:pStyle w:val="Kop2"/>
+        <w:pStyle w:val="Heading2"/>
         <w:numPr>
           <w:ilvl w:val="0"/>
           <w:numId w:val="4"/>
         </w:numPr>
       </w:pPr>
-      <w:bookmarkStart w:id="5" w:name="_Toc524440319"/>
-      <w:r>
-        <w:lastRenderedPageBreak/>
+      <w:bookmarkStart w:id="6" w:name="_Toc524440319"/>
+      <w:r>
         <w:t>Genre’s</w:t>
       </w:r>
-      <w:bookmarkEnd w:id="5"/>
-    </w:p>
-    <w:p>
-      <w:pPr>
-        <w:pStyle w:val="Lijstalinea"/>
+      <w:bookmarkEnd w:id="6"/>
+    </w:p>
+    <w:p>
+      <w:pPr>
+        <w:pStyle w:val="ListParagraph"/>
         <w:numPr>
           <w:ilvl w:val="0"/>
           <w:numId w:val="3"/>
@@ -1095,7 +1241,7 @@
     </w:p>
     <w:p>
       <w:pPr>
-        <w:pStyle w:val="Lijstalinea"/>
+        <w:pStyle w:val="ListParagraph"/>
         <w:numPr>
           <w:ilvl w:val="0"/>
           <w:numId w:val="3"/>
@@ -1107,7 +1253,7 @@
     </w:p>
     <w:p>
       <w:pPr>
-        <w:pStyle w:val="Lijstalinea"/>
+        <w:pStyle w:val="ListParagraph"/>
         <w:numPr>
           <w:ilvl w:val="0"/>
           <w:numId w:val="3"/>
@@ -1120,17 +1266,17 @@
     <w:p/>
     <w:p>
       <w:pPr>
-        <w:pStyle w:val="Kop2"/>
+        <w:pStyle w:val="Heading2"/>
         <w:numPr>
           <w:ilvl w:val="0"/>
           <w:numId w:val="4"/>
         </w:numPr>
       </w:pPr>
-      <w:bookmarkStart w:id="6" w:name="_Toc524440320"/>
+      <w:bookmarkStart w:id="7" w:name="_Toc524440320"/>
       <w:r>
         <w:t>Target Audience</w:t>
       </w:r>
-      <w:bookmarkEnd w:id="6"/>
+      <w:bookmarkEnd w:id="7"/>
     </w:p>
     <w:p>
       <w:pPr>
@@ -1142,14 +1288,12 @@
     </w:p>
     <w:p>
       <w:pPr>
-        <w:pStyle w:val="Kop1"/>
-      </w:pPr>
-      <w:bookmarkStart w:id="7" w:name="_GoBack"/>
-      <w:bookmarkEnd w:id="7"/>
-    </w:p>
-    <w:p>
-      <w:pPr>
-        <w:pStyle w:val="Kop2"/>
+        <w:pStyle w:val="Heading1"/>
+      </w:pPr>
+    </w:p>
+    <w:p>
+      <w:pPr>
+        <w:pStyle w:val="Heading2"/>
         <w:numPr>
           <w:ilvl w:val="0"/>
           <w:numId w:val="4"/>
@@ -1179,7 +1323,7 @@
     </w:p>
     <w:p>
       <w:pPr>
-        <w:pStyle w:val="Kop2"/>
+        <w:pStyle w:val="Heading2"/>
         <w:numPr>
           <w:ilvl w:val="0"/>
           <w:numId w:val="4"/>
@@ -1886,6 +2030,119 @@
       <w:pPr>
         <w:ind w:left="6480" w:hanging="180"/>
       </w:pPr>
+    </w:lvl>
+  </w:abstractNum>
+  <w:abstractNum w:abstractNumId="7" w15:restartNumberingAfterBreak="0">
+    <w:nsid w:val="7A3C2303"/>
+    <w:multiLevelType w:val="hybridMultilevel"/>
+    <w:tmpl w:val="C2C491B4"/>
+    <w:lvl w:ilvl="0" w:tplc="04090001">
+      <w:start w:val="1"/>
+      <w:numFmt w:val="bullet"/>
+      <w:lvlText w:val=""/>
+      <w:lvlJc w:val="left"/>
+      <w:pPr>
+        <w:ind w:left="1350" w:hanging="360"/>
+      </w:pPr>
+      <w:rPr>
+        <w:rFonts w:ascii="Symbol" w:hAnsi="Symbol" w:hint="default"/>
+      </w:rPr>
+    </w:lvl>
+    <w:lvl w:ilvl="1" w:tplc="04090003" w:tentative="1">
+      <w:start w:val="1"/>
+      <w:numFmt w:val="bullet"/>
+      <w:lvlText w:val="o"/>
+      <w:lvlJc w:val="left"/>
+      <w:pPr>
+        <w:ind w:left="2070" w:hanging="360"/>
+      </w:pPr>
+      <w:rPr>
+        <w:rFonts w:ascii="Courier New" w:hAnsi="Courier New" w:cs="Courier New" w:hint="default"/>
+      </w:rPr>
+    </w:lvl>
+    <w:lvl w:ilvl="2" w:tplc="04090005" w:tentative="1">
+      <w:start w:val="1"/>
+      <w:numFmt w:val="bullet"/>
+      <w:lvlText w:val=""/>
+      <w:lvlJc w:val="left"/>
+      <w:pPr>
+        <w:ind w:left="2790" w:hanging="360"/>
+      </w:pPr>
+      <w:rPr>
+        <w:rFonts w:ascii="Wingdings" w:hAnsi="Wingdings" w:hint="default"/>
+      </w:rPr>
+    </w:lvl>
+    <w:lvl w:ilvl="3" w:tplc="04090001" w:tentative="1">
+      <w:start w:val="1"/>
+      <w:numFmt w:val="bullet"/>
+      <w:lvlText w:val=""/>
+      <w:lvlJc w:val="left"/>
+      <w:pPr>
+        <w:ind w:left="3510" w:hanging="360"/>
+      </w:pPr>
+      <w:rPr>
+        <w:rFonts w:ascii="Symbol" w:hAnsi="Symbol" w:hint="default"/>
+      </w:rPr>
+    </w:lvl>
+    <w:lvl w:ilvl="4" w:tplc="04090003" w:tentative="1">
+      <w:start w:val="1"/>
+      <w:numFmt w:val="bullet"/>
+      <w:lvlText w:val="o"/>
+      <w:lvlJc w:val="left"/>
+      <w:pPr>
+        <w:ind w:left="4230" w:hanging="360"/>
+      </w:pPr>
+      <w:rPr>
+        <w:rFonts w:ascii="Courier New" w:hAnsi="Courier New" w:cs="Courier New" w:hint="default"/>
+      </w:rPr>
+    </w:lvl>
+    <w:lvl w:ilvl="5" w:tplc="04090005" w:tentative="1">
+      <w:start w:val="1"/>
+      <w:numFmt w:val="bullet"/>
+      <w:lvlText w:val=""/>
+      <w:lvlJc w:val="left"/>
+      <w:pPr>
+        <w:ind w:left="4950" w:hanging="360"/>
+      </w:pPr>
+      <w:rPr>
+        <w:rFonts w:ascii="Wingdings" w:hAnsi="Wingdings" w:hint="default"/>
+      </w:rPr>
+    </w:lvl>
+    <w:lvl w:ilvl="6" w:tplc="04090001" w:tentative="1">
+      <w:start w:val="1"/>
+      <w:numFmt w:val="bullet"/>
+      <w:lvlText w:val=""/>
+      <w:lvlJc w:val="left"/>
+      <w:pPr>
+        <w:ind w:left="5670" w:hanging="360"/>
+      </w:pPr>
+      <w:rPr>
+        <w:rFonts w:ascii="Symbol" w:hAnsi="Symbol" w:hint="default"/>
+      </w:rPr>
+    </w:lvl>
+    <w:lvl w:ilvl="7" w:tplc="04090003" w:tentative="1">
+      <w:start w:val="1"/>
+      <w:numFmt w:val="bullet"/>
+      <w:lvlText w:val="o"/>
+      <w:lvlJc w:val="left"/>
+      <w:pPr>
+        <w:ind w:left="6390" w:hanging="360"/>
+      </w:pPr>
+      <w:rPr>
+        <w:rFonts w:ascii="Courier New" w:hAnsi="Courier New" w:cs="Courier New" w:hint="default"/>
+      </w:rPr>
+    </w:lvl>
+    <w:lvl w:ilvl="8" w:tplc="04090005" w:tentative="1">
+      <w:start w:val="1"/>
+      <w:numFmt w:val="bullet"/>
+      <w:lvlText w:val=""/>
+      <w:lvlJc w:val="left"/>
+      <w:pPr>
+        <w:ind w:left="7110" w:hanging="360"/>
+      </w:pPr>
+      <w:rPr>
+        <w:rFonts w:ascii="Wingdings" w:hAnsi="Wingdings" w:hint="default"/>
+      </w:rPr>
     </w:lvl>
   </w:abstractNum>
   <w:num w:numId="1">
@@ -1908,6 +2165,9 @@
   </w:num>
   <w:num w:numId="7">
     <w:abstractNumId w:val="1"/>
+  </w:num>
+  <w:num w:numId="8">
+    <w:abstractNumId w:val="7"/>
   </w:num>
 </w:numbering>
 </file>
@@ -2306,18 +2566,18 @@
     <w:lsdException w:name="Hashtag" w:semiHidden="1" w:unhideWhenUsed="1"/>
     <w:lsdException w:name="Unresolved Mention" w:semiHidden="1" w:unhideWhenUsed="1"/>
   </w:latentStyles>
-  <w:style w:type="paragraph" w:default="1" w:styleId="Standaard">
+  <w:style w:type="paragraph" w:default="1" w:styleId="Normal">
     <w:name w:val="Normal"/>
     <w:qFormat/>
     <w:rPr>
       <w:lang w:val="en-US"/>
     </w:rPr>
   </w:style>
-  <w:style w:type="paragraph" w:styleId="Kop1">
+  <w:style w:type="paragraph" w:styleId="Heading1">
     <w:name w:val="heading 1"/>
-    <w:basedOn w:val="Standaard"/>
-    <w:next w:val="Standaard"/>
-    <w:link w:val="Kop1Char"/>
+    <w:basedOn w:val="Normal"/>
+    <w:next w:val="Normal"/>
+    <w:link w:val="Heading1Char"/>
     <w:uiPriority w:val="9"/>
     <w:qFormat/>
     <w:rsid w:val="00266589"/>
@@ -2334,11 +2594,11 @@
       <w:szCs w:val="32"/>
     </w:rPr>
   </w:style>
-  <w:style w:type="paragraph" w:styleId="Kop2">
+  <w:style w:type="paragraph" w:styleId="Heading2">
     <w:name w:val="heading 2"/>
-    <w:basedOn w:val="Standaard"/>
-    <w:next w:val="Standaard"/>
-    <w:link w:val="Kop2Char"/>
+    <w:basedOn w:val="Normal"/>
+    <w:next w:val="Normal"/>
+    <w:link w:val="Heading2Char"/>
     <w:uiPriority w:val="9"/>
     <w:unhideWhenUsed/>
     <w:qFormat/>
@@ -2356,11 +2616,11 @@
       <w:szCs w:val="26"/>
     </w:rPr>
   </w:style>
-  <w:style w:type="paragraph" w:styleId="Kop3">
+  <w:style w:type="paragraph" w:styleId="Heading3">
     <w:name w:val="heading 3"/>
-    <w:basedOn w:val="Standaard"/>
-    <w:next w:val="Standaard"/>
-    <w:link w:val="Kop3Char"/>
+    <w:basedOn w:val="Normal"/>
+    <w:next w:val="Normal"/>
+    <w:link w:val="Heading3Char"/>
     <w:uiPriority w:val="9"/>
     <w:unhideWhenUsed/>
     <w:qFormat/>
@@ -2378,13 +2638,13 @@
       <w:szCs w:val="24"/>
     </w:rPr>
   </w:style>
-  <w:style w:type="character" w:default="1" w:styleId="Standaardalinea-lettertype">
+  <w:style w:type="character" w:default="1" w:styleId="DefaultParagraphFont">
     <w:name w:val="Default Paragraph Font"/>
     <w:uiPriority w:val="1"/>
     <w:semiHidden/>
     <w:unhideWhenUsed/>
   </w:style>
-  <w:style w:type="table" w:default="1" w:styleId="Standaardtabel">
+  <w:style w:type="table" w:default="1" w:styleId="TableNormal">
     <w:name w:val="Normal Table"/>
     <w:uiPriority w:val="99"/>
     <w:semiHidden/>
@@ -2399,16 +2659,16 @@
       </w:tblCellMar>
     </w:tblPr>
   </w:style>
-  <w:style w:type="numbering" w:default="1" w:styleId="Geenlijst">
+  <w:style w:type="numbering" w:default="1" w:styleId="NoList">
     <w:name w:val="No List"/>
     <w:uiPriority w:val="99"/>
     <w:semiHidden/>
     <w:unhideWhenUsed/>
   </w:style>
-  <w:style w:type="character" w:customStyle="1" w:styleId="Kop1Char">
-    <w:name w:val="Kop 1 Char"/>
-    <w:basedOn w:val="Standaardalinea-lettertype"/>
-    <w:link w:val="Kop1"/>
+  <w:style w:type="character" w:customStyle="1" w:styleId="Heading1Char">
+    <w:name w:val="Heading 1 Char"/>
+    <w:basedOn w:val="DefaultParagraphFont"/>
+    <w:link w:val="Heading1"/>
     <w:uiPriority w:val="9"/>
     <w:rsid w:val="00266589"/>
     <w:rPr>
@@ -2419,10 +2679,10 @@
       <w:lang w:val="en-US"/>
     </w:rPr>
   </w:style>
-  <w:style w:type="character" w:customStyle="1" w:styleId="Kop2Char">
-    <w:name w:val="Kop 2 Char"/>
-    <w:basedOn w:val="Standaardalinea-lettertype"/>
-    <w:link w:val="Kop2"/>
+  <w:style w:type="character" w:customStyle="1" w:styleId="Heading2Char">
+    <w:name w:val="Heading 2 Char"/>
+    <w:basedOn w:val="DefaultParagraphFont"/>
+    <w:link w:val="Heading2"/>
     <w:uiPriority w:val="9"/>
     <w:rsid w:val="00266589"/>
     <w:rPr>
@@ -2433,11 +2693,11 @@
       <w:lang w:val="en-US"/>
     </w:rPr>
   </w:style>
-  <w:style w:type="paragraph" w:styleId="Titel">
+  <w:style w:type="paragraph" w:styleId="Title">
     <w:name w:val="Title"/>
-    <w:basedOn w:val="Standaard"/>
-    <w:next w:val="Standaard"/>
-    <w:link w:val="TitelChar"/>
+    <w:basedOn w:val="Normal"/>
+    <w:next w:val="Normal"/>
+    <w:link w:val="TitleChar"/>
     <w:uiPriority w:val="10"/>
     <w:qFormat/>
     <w:rsid w:val="00266589"/>
@@ -2453,10 +2713,10 @@
       <w:szCs w:val="56"/>
     </w:rPr>
   </w:style>
-  <w:style w:type="character" w:customStyle="1" w:styleId="TitelChar">
-    <w:name w:val="Titel Char"/>
-    <w:basedOn w:val="Standaardalinea-lettertype"/>
-    <w:link w:val="Titel"/>
+  <w:style w:type="character" w:customStyle="1" w:styleId="TitleChar">
+    <w:name w:val="Title Char"/>
+    <w:basedOn w:val="DefaultParagraphFont"/>
+    <w:link w:val="Title"/>
     <w:uiPriority w:val="10"/>
     <w:rsid w:val="00266589"/>
     <w:rPr>
@@ -2468,10 +2728,10 @@
       <w:lang w:val="en-US"/>
     </w:rPr>
   </w:style>
-  <w:style w:type="paragraph" w:styleId="Kopvaninhoudsopgave">
+  <w:style w:type="paragraph" w:styleId="TOCHeading">
     <w:name w:val="TOC Heading"/>
-    <w:basedOn w:val="Kop1"/>
-    <w:next w:val="Standaard"/>
+    <w:basedOn w:val="Heading1"/>
+    <w:next w:val="Normal"/>
     <w:uiPriority w:val="39"/>
     <w:unhideWhenUsed/>
     <w:qFormat/>
@@ -2483,10 +2743,10 @@
       <w:lang w:eastAsia="en-US"/>
     </w:rPr>
   </w:style>
-  <w:style w:type="paragraph" w:styleId="Inhopg1">
+  <w:style w:type="paragraph" w:styleId="TOC1">
     <w:name w:val="toc 1"/>
-    <w:basedOn w:val="Standaard"/>
-    <w:next w:val="Standaard"/>
+    <w:basedOn w:val="Normal"/>
+    <w:next w:val="Normal"/>
     <w:autoRedefine/>
     <w:uiPriority w:val="39"/>
     <w:unhideWhenUsed/>
@@ -2497,7 +2757,7 @@
   </w:style>
   <w:style w:type="character" w:styleId="Hyperlink">
     <w:name w:val="Hyperlink"/>
-    <w:basedOn w:val="Standaardalinea-lettertype"/>
+    <w:basedOn w:val="DefaultParagraphFont"/>
     <w:uiPriority w:val="99"/>
     <w:unhideWhenUsed/>
     <w:rsid w:val="00AE06A3"/>
@@ -2506,9 +2766,9 @@
       <w:u w:val="single"/>
     </w:rPr>
   </w:style>
-  <w:style w:type="paragraph" w:styleId="Lijstalinea">
+  <w:style w:type="paragraph" w:styleId="ListParagraph">
     <w:name w:val="List Paragraph"/>
-    <w:basedOn w:val="Standaard"/>
+    <w:basedOn w:val="Normal"/>
     <w:uiPriority w:val="34"/>
     <w:qFormat/>
     <w:rsid w:val="000E2C82"/>
@@ -2517,10 +2777,10 @@
       <w:contextualSpacing/>
     </w:pPr>
   </w:style>
-  <w:style w:type="paragraph" w:styleId="Inhopg2">
+  <w:style w:type="paragraph" w:styleId="TOC2">
     <w:name w:val="toc 2"/>
-    <w:basedOn w:val="Standaard"/>
-    <w:next w:val="Standaard"/>
+    <w:basedOn w:val="Normal"/>
+    <w:next w:val="Normal"/>
     <w:autoRedefine/>
     <w:uiPriority w:val="39"/>
     <w:unhideWhenUsed/>
@@ -2530,10 +2790,10 @@
       <w:ind w:left="220"/>
     </w:pPr>
   </w:style>
-  <w:style w:type="character" w:customStyle="1" w:styleId="Kop3Char">
-    <w:name w:val="Kop 3 Char"/>
-    <w:basedOn w:val="Standaardalinea-lettertype"/>
-    <w:link w:val="Kop3"/>
+  <w:style w:type="character" w:customStyle="1" w:styleId="Heading3Char">
+    <w:name w:val="Heading 3 Char"/>
+    <w:basedOn w:val="DefaultParagraphFont"/>
+    <w:link w:val="Heading3"/>
     <w:uiPriority w:val="9"/>
     <w:rsid w:val="00FE0D61"/>
     <w:rPr>
@@ -2544,10 +2804,10 @@
       <w:lang w:val="en-US"/>
     </w:rPr>
   </w:style>
-  <w:style w:type="paragraph" w:styleId="Inhopg3">
+  <w:style w:type="paragraph" w:styleId="TOC3">
     <w:name w:val="toc 3"/>
-    <w:basedOn w:val="Standaard"/>
-    <w:next w:val="Standaard"/>
+    <w:basedOn w:val="Normal"/>
+    <w:next w:val="Normal"/>
     <w:autoRedefine/>
     <w:uiPriority w:val="39"/>
     <w:unhideWhenUsed/>
@@ -2860,7 +3120,7 @@
 </file>
 
 <file path=customXml/itemProps1.xml><?xml version="1.0" encoding="utf-8"?>
-<ds:datastoreItem xmlns:ds="http://schemas.openxmlformats.org/officeDocument/2006/customXml" ds:itemID="{962C9DE6-3AF4-485D-B5AB-C524A92A1218}">
+<ds:datastoreItem xmlns:ds="http://schemas.openxmlformats.org/officeDocument/2006/customXml" ds:itemID="{E4AA1CC7-5C64-4152-A84D-9E9A271AB8AC}">
   <ds:schemaRefs>
     <ds:schemaRef ds:uri="http://schemas.openxmlformats.org/officeDocument/2006/bibliography"/>
   </ds:schemaRefs>

</xml_diff>

<commit_message>
StateMachine, ProcessManager, InputProcess and RenderProcess added. Main game input not used anymore until InputProcess works correctly parallel with the renderprocess.
</commit_message>
<xml_diff>
--- a/Documentation/Game Design Document.docx
+++ b/Documentation/Game Design Document.docx
@@ -883,6 +883,23 @@
           <w:numId w:val="4"/>
         </w:numPr>
       </w:pPr>
+      <w:proofErr w:type="spellStart"/>
+      <w:r>
+        <w:t>StateMachine</w:t>
+      </w:r>
+      <w:bookmarkStart w:id="1" w:name="_GoBack"/>
+      <w:bookmarkEnd w:id="1"/>
+      <w:proofErr w:type="spellEnd"/>
+    </w:p>
+    <w:p/>
+    <w:p>
+      <w:pPr>
+        <w:pStyle w:val="Heading2"/>
+        <w:numPr>
+          <w:ilvl w:val="0"/>
+          <w:numId w:val="4"/>
+        </w:numPr>
+      </w:pPr>
       <w:r>
         <w:t>Enemies</w:t>
       </w:r>
@@ -1011,8 +1028,6 @@
       <w:r>
         <w:t>An enemy is dead when found dead at random, or when the player kills it. Either way, this enemy won’t attack anymore and will stay dead.</w:t>
       </w:r>
-      <w:bookmarkStart w:id="1" w:name="_GoBack"/>
-      <w:bookmarkEnd w:id="1"/>
     </w:p>
     <w:p/>
     <w:p/>
@@ -3120,7 +3135,7 @@
 </file>
 
 <file path=customXml/itemProps1.xml><?xml version="1.0" encoding="utf-8"?>
-<ds:datastoreItem xmlns:ds="http://schemas.openxmlformats.org/officeDocument/2006/customXml" ds:itemID="{E4AA1CC7-5C64-4152-A84D-9E9A271AB8AC}">
+<ds:datastoreItem xmlns:ds="http://schemas.openxmlformats.org/officeDocument/2006/customXml" ds:itemID="{9191F446-16AF-47E0-9BD0-B76FCFBDD7AB}">
   <ds:schemaRefs>
     <ds:schemaRef ds:uri="http://schemas.openxmlformats.org/officeDocument/2006/bibliography"/>
   </ds:schemaRefs>

</xml_diff>